<commit_message>
hago pdf para el hito 2
</commit_message>
<xml_diff>
--- a/2ºTrimestre/Hito_2/SI_H2_2T_AlejandroCortésDíaz .docx
+++ b/2ºTrimestre/Hito_2/SI_H2_2T_AlejandroCortésDíaz .docx
@@ -1,6 +1,6 @@
 
 <file path=word/document.xml><?xml version="1.0" encoding="utf-8"?>
-<w:document xmlns:wpc="http://schemas.microsoft.com/office/word/2010/wordprocessingCanvas" xmlns:cx="http://schemas.microsoft.com/office/drawing/2014/chartex" xmlns:mc="http://schemas.openxmlformats.org/markup-compatibility/2006" xmlns:o="urn:schemas-microsoft-com:office:office" xmlns:r="http://schemas.openxmlformats.org/officeDocument/2006/relationships" xmlns:m="http://schemas.openxmlformats.org/officeDocument/2006/math" xmlns:v="urn:schemas-microsoft-com:vml" xmlns:wp14="http://schemas.microsoft.com/office/word/2010/wordprocessingDrawing" xmlns:wp="http://schemas.openxmlformats.org/drawingml/2006/wordprocessingDrawing" xmlns:w10="urn:schemas-microsoft-com:office:word" xmlns:w="http://schemas.openxmlformats.org/wordprocessingml/2006/main" xmlns:w14="http://schemas.microsoft.com/office/word/2010/wordml" xmlns:w15="http://schemas.microsoft.com/office/word/2012/wordml" xmlns:w16se="http://schemas.microsoft.com/office/word/2015/wordml/symex" xmlns:wpg="http://schemas.microsoft.com/office/word/2010/wordprocessingGroup" xmlns:wpi="http://schemas.microsoft.com/office/word/2010/wordprocessingInk" xmlns:wne="http://schemas.microsoft.com/office/word/2006/wordml" xmlns:wps="http://schemas.microsoft.com/office/word/2010/wordprocessingShape" mc:Ignorable="w14 w15 w16se wp14">
+<w:document xmlns:wpc="http://schemas.microsoft.com/office/word/2010/wordprocessingCanvas" xmlns:cx="http://schemas.microsoft.com/office/drawing/2014/chartex" xmlns:cx1="http://schemas.microsoft.com/office/drawing/2015/9/8/chartex" xmlns:cx2="http://schemas.microsoft.com/office/drawing/2015/10/21/chartex" xmlns:cx3="http://schemas.microsoft.com/office/drawing/2016/5/9/chartex" xmlns:cx4="http://schemas.microsoft.com/office/drawing/2016/5/10/chartex" xmlns:cx5="http://schemas.microsoft.com/office/drawing/2016/5/11/chartex" xmlns:cx6="http://schemas.microsoft.com/office/drawing/2016/5/12/chartex" xmlns:cx7="http://schemas.microsoft.com/office/drawing/2016/5/13/chartex" xmlns:cx8="http://schemas.microsoft.com/office/drawing/2016/5/14/chartex" xmlns:mc="http://schemas.openxmlformats.org/markup-compatibility/2006" xmlns:aink="http://schemas.microsoft.com/office/drawing/2016/ink" xmlns:am3d="http://schemas.microsoft.com/office/drawing/2017/model3d" xmlns:o="urn:schemas-microsoft-com:office:office" xmlns:oel="http://schemas.microsoft.com/office/2019/extlst" xmlns:r="http://schemas.openxmlformats.org/officeDocument/2006/relationships" xmlns:m="http://schemas.openxmlformats.org/officeDocument/2006/math" xmlns:v="urn:schemas-microsoft-com:vml" xmlns:wp14="http://schemas.microsoft.com/office/word/2010/wordprocessingDrawing" xmlns:wp="http://schemas.openxmlformats.org/drawingml/2006/wordprocessingDrawing" xmlns:w10="urn:schemas-microsoft-com:office:word" xmlns:w="http://schemas.openxmlformats.org/wordprocessingml/2006/main" xmlns:w14="http://schemas.microsoft.com/office/word/2010/wordml" xmlns:w15="http://schemas.microsoft.com/office/word/2012/wordml" xmlns:w16cex="http://schemas.microsoft.com/office/word/2018/wordml/cex" xmlns:w16cid="http://schemas.microsoft.com/office/word/2016/wordml/cid" xmlns:w16="http://schemas.microsoft.com/office/word/2018/wordml" xmlns:w16du="http://schemas.microsoft.com/office/word/2023/wordml/word16du" xmlns:w16sdtdh="http://schemas.microsoft.com/office/word/2020/wordml/sdtdatahash" xmlns:w16sdtfl="http://schemas.microsoft.com/office/word/2024/wordml/sdtformatlock" xmlns:w16se="http://schemas.microsoft.com/office/word/2015/wordml/symex" xmlns:wpg="http://schemas.microsoft.com/office/word/2010/wordprocessingGroup" xmlns:wpi="http://schemas.microsoft.com/office/word/2010/wordprocessingInk" xmlns:wne="http://schemas.microsoft.com/office/word/2006/wordml" xmlns:wps="http://schemas.microsoft.com/office/word/2010/wordprocessingShape" mc:Ignorable="w14 w15 w16se w16cid w16 w16cex w16sdtdh w16sdtfl w16du wp14">
   <w:body>
     <w:sdt>
       <w:sdtPr>
@@ -109,7 +109,25 @@
                                       <w:sz w:val="84"/>
                                       <w:szCs w:val="84"/>
                                     </w:rPr>
-                                    <w:t xml:space="preserve"> DEL 2DO TRIMESTRE DE SISTEMAS INFORMATICOS</w:t>
+                                    <w:t xml:space="preserve"> DEL 2DO TRIMESTRE DE SISTEMAS INFORM</w:t>
+                                  </w:r>
+                                  <w:r>
+                                    <w:rPr>
+                                      <w:rFonts w:asciiTheme="majorHAnsi" w:eastAsiaTheme="majorEastAsia" w:hAnsiTheme="majorHAnsi" w:cstheme="majorBidi"/>
+                                      <w:color w:val="FFFFFF" w:themeColor="background1"/>
+                                      <w:sz w:val="84"/>
+                                      <w:szCs w:val="84"/>
+                                    </w:rPr>
+                                    <w:t>Á</w:t>
+                                  </w:r>
+                                  <w:r>
+                                    <w:rPr>
+                                      <w:rFonts w:asciiTheme="majorHAnsi" w:eastAsiaTheme="majorEastAsia" w:hAnsiTheme="majorHAnsi" w:cstheme="majorBidi"/>
+                                      <w:color w:val="FFFFFF" w:themeColor="background1"/>
+                                      <w:sz w:val="84"/>
+                                      <w:szCs w:val="84"/>
+                                    </w:rPr>
+                                    <w:t>TICOS</w:t>
                                   </w:r>
                                 </w:p>
                                 <w:p>
@@ -400,7 +418,7 @@
               </mc:Choice>
               <mc:Fallback>
                 <w:pict>
-                  <v:group w14:anchorId="05B4825D" id="Grupo 11" o:spid="_x0000_s1026" style="position:absolute;margin-left:35.25pt;margin-top:38.25pt;width:531.75pt;height:760.5pt;z-index:251658240;mso-position-horizontal-relative:page;mso-position-vertical-relative:page" coordsize="68580,91440" o:gfxdata="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">
+                  <v:group w14:anchorId="05B4825D" id="Grupo 11" o:spid="_x0000_s1026" style="position:absolute;margin-left:35.25pt;margin-top:38.25pt;width:531.75pt;height:760.5pt;z-index:251658240;mso-position-horizontal-relative:page;mso-position-vertical-relative:page" coordsize="68580,91440" o:gfxdata="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">
                     <v:rect id="Rectángulo 33" o:spid="_x0000_s1027" style="position:absolute;left:2286;width:66294;height:91440;visibility:visible;mso-wrap-style:square;v-text-anchor:bottom" o:gfxdata="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" fillcolor="black [3213]" stroked="f" strokeweight="1pt">
                       <v:textbox inset="36pt,1in,1in,208.8pt">
                         <w:txbxContent>
@@ -431,7 +449,25 @@
                                 <w:sz w:val="84"/>
                                 <w:szCs w:val="84"/>
                               </w:rPr>
-                              <w:t xml:space="preserve"> DEL 2DO TRIMESTRE DE SISTEMAS INFORMATICOS</w:t>
+                              <w:t xml:space="preserve"> DEL 2DO TRIMESTRE DE SISTEMAS INFORM</w:t>
+                            </w:r>
+                            <w:r>
+                              <w:rPr>
+                                <w:rFonts w:asciiTheme="majorHAnsi" w:eastAsiaTheme="majorEastAsia" w:hAnsiTheme="majorHAnsi" w:cstheme="majorBidi"/>
+                                <w:color w:val="FFFFFF" w:themeColor="background1"/>
+                                <w:sz w:val="84"/>
+                                <w:szCs w:val="84"/>
+                              </w:rPr>
+                              <w:t>Á</w:t>
+                            </w:r>
+                            <w:r>
+                              <w:rPr>
+                                <w:rFonts w:asciiTheme="majorHAnsi" w:eastAsiaTheme="majorEastAsia" w:hAnsiTheme="majorHAnsi" w:cstheme="majorBidi"/>
+                                <w:color w:val="FFFFFF" w:themeColor="background1"/>
+                                <w:sz w:val="84"/>
+                                <w:szCs w:val="84"/>
+                              </w:rPr>
+                              <w:t>TICOS</w:t>
                             </w:r>
                           </w:p>
                           <w:p>
@@ -843,25 +879,7 @@
                 <w:noProof/>
                 <w:lang w:eastAsia="es-ES"/>
               </w:rPr>
-              <w:t>Explicar los procesos desde la línea de coma</w:t>
-            </w:r>
-            <w:r>
-              <w:rPr>
-                <w:rStyle w:val="Hipervnculo"/>
-                <w:rFonts w:ascii="Calisto MT" w:eastAsia="Times New Roman" w:hAnsi="Calisto MT"/>
-                <w:noProof/>
-                <w:lang w:eastAsia="es-ES"/>
-              </w:rPr>
-              <w:t>n</w:t>
-            </w:r>
-            <w:r>
-              <w:rPr>
-                <w:rStyle w:val="Hipervnculo"/>
-                <w:rFonts w:ascii="Calisto MT" w:eastAsia="Times New Roman" w:hAnsi="Calisto MT"/>
-                <w:noProof/>
-                <w:lang w:eastAsia="es-ES"/>
-              </w:rPr>
-              <w:t>dos, para:</w:t>
+              <w:t>Explicar los procesos desde la línea de comandos, para:</w:t>
             </w:r>
             <w:r>
               <w:rPr>
@@ -1433,7 +1451,7 @@
                 <w:noProof/>
                 <w:webHidden/>
               </w:rPr>
-              <w:t>9</w:t>
+              <w:t>12</w:t>
             </w:r>
             <w:r>
               <w:rPr>
@@ -1532,7 +1550,7 @@
                 <w:noProof/>
                 <w:webHidden/>
               </w:rPr>
-              <w:t>9</w:t>
+              <w:t>13</w:t>
             </w:r>
             <w:r>
               <w:rPr>
@@ -1605,7 +1623,7 @@
                 <w:noProof/>
                 <w:webHidden/>
               </w:rPr>
-              <w:t>10</w:t>
+              <w:t>15</w:t>
             </w:r>
             <w:r>
               <w:rPr>
@@ -1677,7 +1695,7 @@
                 <w:noProof/>
                 <w:webHidden/>
               </w:rPr>
-              <w:t>10</w:t>
+              <w:t>15</w:t>
             </w:r>
             <w:r>
               <w:rPr>
@@ -1749,7 +1767,7 @@
                 <w:noProof/>
                 <w:webHidden/>
               </w:rPr>
-              <w:t>10</w:t>
+              <w:t>15</w:t>
             </w:r>
             <w:r>
               <w:rPr>
@@ -1866,7 +1884,7 @@
                 <w:noProof/>
                 <w:webHidden/>
               </w:rPr>
-              <w:t>12</w:t>
+              <w:t>17</w:t>
             </w:r>
             <w:r>
               <w:rPr>
@@ -1938,7 +1956,7 @@
                 <w:noProof/>
                 <w:webHidden/>
               </w:rPr>
-              <w:t>13</w:t>
+              <w:t>18</w:t>
             </w:r>
             <w:r>
               <w:rPr>
@@ -2010,7 +2028,7 @@
                 <w:noProof/>
                 <w:webHidden/>
               </w:rPr>
-              <w:t>13</w:t>
+              <w:t>18</w:t>
             </w:r>
             <w:r>
               <w:rPr>
@@ -2082,7 +2100,7 @@
                 <w:noProof/>
                 <w:webHidden/>
               </w:rPr>
-              <w:t>13</w:t>
+              <w:t>18</w:t>
             </w:r>
             <w:r>
               <w:rPr>
@@ -2154,7 +2172,7 @@
                 <w:noProof/>
                 <w:webHidden/>
               </w:rPr>
-              <w:t>15</w:t>
+              <w:t>20</w:t>
             </w:r>
             <w:r>
               <w:rPr>
@@ -2271,7 +2289,7 @@
                 <w:noProof/>
                 <w:webHidden/>
               </w:rPr>
-              <w:t>15</w:t>
+              <w:t>20</w:t>
             </w:r>
             <w:r>
               <w:rPr>
@@ -2352,7 +2370,7 @@
                 <w:noProof/>
                 <w:webHidden/>
               </w:rPr>
-              <w:t>15</w:t>
+              <w:t>20</w:t>
             </w:r>
             <w:r>
               <w:rPr>
@@ -2424,7 +2442,7 @@
                 <w:noProof/>
                 <w:webHidden/>
               </w:rPr>
-              <w:t>15</w:t>
+              <w:t>20</w:t>
             </w:r>
             <w:r>
               <w:rPr>
@@ -2496,7 +2514,7 @@
                 <w:noProof/>
                 <w:webHidden/>
               </w:rPr>
-              <w:t>15</w:t>
+              <w:t>20</w:t>
             </w:r>
             <w:r>
               <w:rPr>
@@ -2568,7 +2586,7 @@
                 <w:noProof/>
                 <w:webHidden/>
               </w:rPr>
-              <w:t>15</w:t>
+              <w:t>20</w:t>
             </w:r>
             <w:r>
               <w:rPr>
@@ -2640,7 +2658,7 @@
                 <w:noProof/>
                 <w:webHidden/>
               </w:rPr>
-              <w:t>15</w:t>
+              <w:t>26</w:t>
             </w:r>
             <w:r>
               <w:rPr>
@@ -2712,7 +2730,7 @@
                 <w:noProof/>
                 <w:webHidden/>
               </w:rPr>
-              <w:t>16</w:t>
+              <w:t>26</w:t>
             </w:r>
             <w:r>
               <w:rPr>
@@ -2743,25 +2761,7 @@
                 <w:noProof/>
                 <w:lang w:eastAsia="es-ES"/>
               </w:rPr>
-              <w:t>• Creación de una tarea prog</w:t>
-            </w:r>
-            <w:r>
-              <w:rPr>
-                <w:rStyle w:val="Hipervnculo"/>
-                <w:rFonts w:ascii="Calisto MT" w:hAnsi="Calisto MT"/>
-                <w:noProof/>
-                <w:lang w:eastAsia="es-ES"/>
-              </w:rPr>
-              <w:t>r</w:t>
-            </w:r>
-            <w:r>
-              <w:rPr>
-                <w:rStyle w:val="Hipervnculo"/>
-                <w:rFonts w:ascii="Calisto MT" w:hAnsi="Calisto MT"/>
-                <w:noProof/>
-                <w:lang w:eastAsia="es-ES"/>
-              </w:rPr>
-              <w:t>amada.</w:t>
+              <w:t>• Creación de una tarea programada.</w:t>
             </w:r>
             <w:r>
               <w:rPr>
@@ -2802,7 +2802,7 @@
                 <w:noProof/>
                 <w:webHidden/>
               </w:rPr>
-              <w:t>16</w:t>
+              <w:t>26</w:t>
             </w:r>
             <w:r>
               <w:rPr>
@@ -2874,7 +2874,7 @@
                 <w:noProof/>
                 <w:webHidden/>
               </w:rPr>
-              <w:t>16</w:t>
+              <w:t>27</w:t>
             </w:r>
             <w:r>
               <w:rPr>
@@ -2946,7 +2946,7 @@
                 <w:noProof/>
                 <w:webHidden/>
               </w:rPr>
-              <w:t>17</w:t>
+              <w:t>28</w:t>
             </w:r>
             <w:r>
               <w:rPr>
@@ -3018,7 +3018,7 @@
                 <w:noProof/>
                 <w:webHidden/>
               </w:rPr>
-              <w:t>18</w:t>
+              <w:t>28</w:t>
             </w:r>
             <w:r>
               <w:rPr>
@@ -3091,7 +3091,7 @@
                 <w:noProof/>
                 <w:webHidden/>
               </w:rPr>
-              <w:t>19</w:t>
+              <w:t>30</w:t>
             </w:r>
             <w:r>
               <w:rPr>
@@ -3162,7 +3162,7 @@
                 <w:noProof/>
                 <w:webHidden/>
               </w:rPr>
-              <w:t>19</w:t>
+              <w:t>30</w:t>
             </w:r>
             <w:r>
               <w:rPr>
@@ -3235,7 +3235,7 @@
                 <w:noProof/>
                 <w:webHidden/>
               </w:rPr>
-              <w:t>20</w:t>
+              <w:t>31</w:t>
             </w:r>
             <w:r>
               <w:rPr>
@@ -3492,30 +3492,8 @@
         <w:rPr>
           <w:lang w:eastAsia="es-ES"/>
         </w:rPr>
-        <w:t xml:space="preserve">net </w:t>
-      </w:r>
-      <w:proofErr w:type="spellStart"/>
-      <w:r>
-        <w:rPr>
-          <w:lang w:eastAsia="es-ES"/>
-        </w:rPr>
-        <w:t>user</w:t>
-      </w:r>
-      <w:proofErr w:type="spellEnd"/>
-      <w:r>
-        <w:rPr>
-          <w:lang w:eastAsia="es-ES"/>
-        </w:rPr>
-        <w:t xml:space="preserve"> Cortés 123 /</w:t>
-      </w:r>
-      <w:proofErr w:type="spellStart"/>
-      <w:r>
-        <w:rPr>
-          <w:lang w:eastAsia="es-ES"/>
-        </w:rPr>
-        <w:t>add</w:t>
-      </w:r>
-      <w:proofErr w:type="spellEnd"/>
+        <w:t>net user Cortés 123 /add</w:t>
+      </w:r>
       <w:r>
         <w:rPr>
           <w:lang w:eastAsia="es-ES"/>
@@ -3532,6 +3510,7 @@
       </w:pPr>
       <w:r>
         <w:rPr>
+          <w:noProof/>
           <w:lang w:eastAsia="es-ES"/>
         </w:rPr>
         <w:drawing>
@@ -3586,21 +3565,7 @@
         <w:rPr>
           <w:lang w:eastAsia="es-ES"/>
         </w:rPr>
-        <w:t xml:space="preserve">Verificamos la creación del </w:t>
-      </w:r>
-      <w:proofErr w:type="spellStart"/>
-      <w:r>
-        <w:rPr>
-          <w:lang w:eastAsia="es-ES"/>
-        </w:rPr>
-        <w:t>user</w:t>
-      </w:r>
-      <w:proofErr w:type="spellEnd"/>
-      <w:r>
-        <w:rPr>
-          <w:lang w:eastAsia="es-ES"/>
-        </w:rPr>
-        <w:t>;</w:t>
+        <w:t>Verificamos la creación del user;</w:t>
       </w:r>
     </w:p>
     <w:p>
@@ -3612,6 +3577,7 @@
       </w:pPr>
       <w:r>
         <w:rPr>
+          <w:noProof/>
           <w:lang w:eastAsia="es-ES"/>
         </w:rPr>
         <w:lastRenderedPageBreak/>
@@ -3680,46 +3646,8 @@
         <w:rPr>
           <w:lang w:eastAsia="es-ES"/>
         </w:rPr>
-        <w:t xml:space="preserve">net </w:t>
-      </w:r>
-      <w:proofErr w:type="spellStart"/>
-      <w:r>
-        <w:rPr>
-          <w:lang w:eastAsia="es-ES"/>
-        </w:rPr>
-        <w:t>localgroup</w:t>
-      </w:r>
-      <w:proofErr w:type="spellEnd"/>
-      <w:r>
-        <w:rPr>
-          <w:lang w:eastAsia="es-ES"/>
-        </w:rPr>
-        <w:t xml:space="preserve"> </w:t>
-      </w:r>
-      <w:proofErr w:type="spellStart"/>
-      <w:proofErr w:type="gramStart"/>
-      <w:r>
-        <w:rPr>
-          <w:lang w:eastAsia="es-ES"/>
-        </w:rPr>
-        <w:t>GrupoCortés</w:t>
-      </w:r>
-      <w:proofErr w:type="spellEnd"/>
-      <w:r>
-        <w:rPr>
-          <w:lang w:eastAsia="es-ES"/>
-        </w:rPr>
-        <w:t xml:space="preserve">  /</w:t>
-      </w:r>
-      <w:proofErr w:type="spellStart"/>
-      <w:proofErr w:type="gramEnd"/>
-      <w:r>
-        <w:rPr>
-          <w:lang w:eastAsia="es-ES"/>
-        </w:rPr>
-        <w:t>add</w:t>
-      </w:r>
-      <w:proofErr w:type="spellEnd"/>
+        <w:t>net localgroup GrupoCortés  /add</w:t>
+      </w:r>
       <w:r>
         <w:rPr>
           <w:lang w:eastAsia="es-ES"/>
@@ -3736,6 +3664,7 @@
       </w:pPr>
       <w:r>
         <w:rPr>
+          <w:noProof/>
           <w:lang w:eastAsia="es-ES"/>
         </w:rPr>
         <w:drawing>
@@ -3792,23 +3721,19 @@
         </w:rPr>
         <w:t>Para verificar la creación del grupo, escribo “</w:t>
       </w:r>
-      <w:proofErr w:type="spellStart"/>
-      <w:r>
-        <w:t>lusrmgr.msc</w:t>
-      </w:r>
-      <w:proofErr w:type="spellEnd"/>
-      <w:r>
-        <w:t>” tras pulsar “Windows + R”, para ejecutar una lista de los usuarios y grupos locales.</w:t>
-      </w:r>
-    </w:p>
-    <w:p>
-      <w:pPr>
-        <w:rPr>
-          <w:lang w:eastAsia="es-ES"/>
-        </w:rPr>
-      </w:pPr>
-      <w:r>
-        <w:rPr>
+      <w:r>
+        <w:t>lusrmgr.msc” tras pulsar “Windows + R”, para ejecutar una lista de los usuarios y grupos locales.</w:t>
+      </w:r>
+    </w:p>
+    <w:p>
+      <w:pPr>
+        <w:rPr>
+          <w:lang w:eastAsia="es-ES"/>
+        </w:rPr>
+      </w:pPr>
+      <w:r>
+        <w:rPr>
+          <w:noProof/>
           <w:lang w:eastAsia="es-ES"/>
         </w:rPr>
         <w:lastRenderedPageBreak/>
@@ -3864,31 +3789,18 @@
         <w:rPr>
           <w:lang w:eastAsia="es-ES"/>
         </w:rPr>
-        <w:t>A continuación, observamos la eficaz creación del grupo, en particular, “</w:t>
-      </w:r>
-      <w:proofErr w:type="spellStart"/>
-      <w:r>
-        <w:rPr>
-          <w:lang w:eastAsia="es-ES"/>
-        </w:rPr>
-        <w:t>GrupoCortés</w:t>
-      </w:r>
-      <w:proofErr w:type="spellEnd"/>
-      <w:r>
-        <w:rPr>
-          <w:lang w:eastAsia="es-ES"/>
-        </w:rPr>
-        <w:t>”, creado anteriormente en las capturas.</w:t>
-      </w:r>
-    </w:p>
-    <w:p>
-      <w:pPr>
-        <w:rPr>
-          <w:lang w:eastAsia="es-ES"/>
-        </w:rPr>
-      </w:pPr>
-      <w:r>
-        <w:rPr>
+        <w:t>A continuación, observamos la eficaz creación del grupo, en particular, “GrupoCortés”, creado anteriormente en las capturas.</w:t>
+      </w:r>
+    </w:p>
+    <w:p>
+      <w:pPr>
+        <w:rPr>
+          <w:lang w:eastAsia="es-ES"/>
+        </w:rPr>
+      </w:pPr>
+      <w:r>
+        <w:rPr>
+          <w:noProof/>
           <w:lang w:eastAsia="es-ES"/>
         </w:rPr>
         <w:lastRenderedPageBreak/>
@@ -4028,44 +3940,8 @@
         <w:rPr>
           <w:lang w:eastAsia="es-ES"/>
         </w:rPr>
-        <w:t xml:space="preserve">net </w:t>
-      </w:r>
-      <w:proofErr w:type="spellStart"/>
-      <w:r>
-        <w:rPr>
-          <w:lang w:eastAsia="es-ES"/>
-        </w:rPr>
-        <w:t>localgroup</w:t>
-      </w:r>
-      <w:proofErr w:type="spellEnd"/>
-      <w:r>
-        <w:rPr>
-          <w:lang w:eastAsia="es-ES"/>
-        </w:rPr>
-        <w:t xml:space="preserve"> </w:t>
-      </w:r>
-      <w:proofErr w:type="spellStart"/>
-      <w:r>
-        <w:rPr>
-          <w:lang w:eastAsia="es-ES"/>
-        </w:rPr>
-        <w:t>GrupoCortés</w:t>
-      </w:r>
-      <w:proofErr w:type="spellEnd"/>
-      <w:r>
-        <w:rPr>
-          <w:lang w:eastAsia="es-ES"/>
-        </w:rPr>
-        <w:t xml:space="preserve"> Cortés /</w:t>
-      </w:r>
-      <w:proofErr w:type="spellStart"/>
-      <w:r>
-        <w:rPr>
-          <w:lang w:eastAsia="es-ES"/>
-        </w:rPr>
-        <w:t>add</w:t>
-      </w:r>
-      <w:proofErr w:type="spellEnd"/>
+        <w:t>net localgroup GrupoCortés Cortés /add</w:t>
+      </w:r>
       <w:r>
         <w:rPr>
           <w:lang w:eastAsia="es-ES"/>
@@ -4088,6 +3964,7 @@
       </w:pPr>
       <w:r>
         <w:rPr>
+          <w:noProof/>
           <w:lang w:eastAsia="es-ES"/>
         </w:rPr>
         <w:drawing>
@@ -4156,6 +4033,7 @@
       </w:pPr>
       <w:r>
         <w:rPr>
+          <w:noProof/>
           <w:lang w:eastAsia="es-ES"/>
         </w:rPr>
         <w:drawing>
@@ -4280,30 +4158,8 @@
         <w:rPr>
           <w:lang w:eastAsia="es-ES"/>
         </w:rPr>
-        <w:t xml:space="preserve">net </w:t>
-      </w:r>
-      <w:proofErr w:type="spellStart"/>
-      <w:r>
-        <w:rPr>
-          <w:lang w:eastAsia="es-ES"/>
-        </w:rPr>
-        <w:t>user</w:t>
-      </w:r>
-      <w:proofErr w:type="spellEnd"/>
-      <w:r>
-        <w:rPr>
-          <w:lang w:eastAsia="es-ES"/>
-        </w:rPr>
-        <w:t xml:space="preserve"> Cortés /</w:t>
-      </w:r>
-      <w:proofErr w:type="spellStart"/>
-      <w:r>
-        <w:rPr>
-          <w:lang w:eastAsia="es-ES"/>
-        </w:rPr>
-        <w:t>delete</w:t>
-      </w:r>
-      <w:proofErr w:type="spellEnd"/>
+        <w:t>net user Cortés /delete</w:t>
+      </w:r>
       <w:r>
         <w:rPr>
           <w:lang w:eastAsia="es-ES"/>
@@ -4326,6 +4182,7 @@
       </w:pPr>
       <w:r>
         <w:rPr>
+          <w:noProof/>
           <w:lang w:eastAsia="es-ES"/>
         </w:rPr>
         <w:drawing>
@@ -4398,6 +4255,7 @@
       </w:pPr>
       <w:r>
         <w:rPr>
+          <w:noProof/>
           <w:lang w:eastAsia="es-ES"/>
         </w:rPr>
         <w:lastRenderedPageBreak/>
@@ -4488,29 +4346,8 @@
         <w:t>Para eliminar a un grupo utilizo “</w:t>
       </w:r>
       <w:r>
-        <w:t xml:space="preserve">net </w:t>
-      </w:r>
-      <w:proofErr w:type="spellStart"/>
-      <w:r>
-        <w:t>localgroup</w:t>
-      </w:r>
-      <w:proofErr w:type="spellEnd"/>
-      <w:r>
-        <w:t xml:space="preserve"> </w:t>
-      </w:r>
-      <w:proofErr w:type="spellStart"/>
-      <w:r>
-        <w:t>NombreGrupo</w:t>
-      </w:r>
-      <w:proofErr w:type="spellEnd"/>
-      <w:r>
-        <w:t xml:space="preserve"> /</w:t>
-      </w:r>
-      <w:proofErr w:type="spellStart"/>
-      <w:r>
-        <w:t>delete</w:t>
-      </w:r>
-      <w:proofErr w:type="spellEnd"/>
+        <w:t>net localgroup NombreGrupo /delete</w:t>
+      </w:r>
       <w:r>
         <w:rPr>
           <w:lang w:eastAsia="es-ES"/>
@@ -4526,6 +4363,7 @@
       </w:pPr>
       <w:r>
         <w:rPr>
+          <w:noProof/>
           <w:lang w:eastAsia="es-ES"/>
         </w:rPr>
         <w:drawing>
@@ -4598,6 +4436,7 @@
       </w:pPr>
       <w:r>
         <w:rPr>
+          <w:noProof/>
           <w:lang w:eastAsia="es-ES"/>
         </w:rPr>
         <w:lastRenderedPageBreak/>
@@ -4910,57 +4749,18 @@
           <w:szCs w:val="28"/>
           <w:lang w:eastAsia="es-ES"/>
         </w:rPr>
-        <w:t xml:space="preserve">Para la creación de usuario he utilizado “sudo </w:t>
-      </w:r>
-      <w:proofErr w:type="spellStart"/>
-      <w:r>
-        <w:rPr>
-          <w:rFonts w:ascii="Calisto MT" w:hAnsi="Calisto MT"/>
-          <w:sz w:val="28"/>
-          <w:szCs w:val="28"/>
-          <w:lang w:eastAsia="es-ES"/>
-        </w:rPr>
-        <w:t>adduser</w:t>
-      </w:r>
-      <w:proofErr w:type="spellEnd"/>
-      <w:r>
-        <w:rPr>
-          <w:rFonts w:ascii="Calisto MT" w:hAnsi="Calisto MT"/>
-          <w:sz w:val="28"/>
-          <w:szCs w:val="28"/>
-          <w:lang w:eastAsia="es-ES"/>
-        </w:rPr>
-        <w:t xml:space="preserve"> </w:t>
-      </w:r>
-      <w:proofErr w:type="spellStart"/>
-      <w:r>
-        <w:rPr>
-          <w:rFonts w:ascii="Calisto MT" w:hAnsi="Calisto MT"/>
-          <w:sz w:val="28"/>
-          <w:szCs w:val="28"/>
-          <w:lang w:eastAsia="es-ES"/>
-        </w:rPr>
-        <w:t>usercortes</w:t>
-      </w:r>
-      <w:proofErr w:type="spellEnd"/>
-      <w:r>
-        <w:rPr>
-          <w:rFonts w:ascii="Calisto MT" w:hAnsi="Calisto MT"/>
-          <w:sz w:val="28"/>
-          <w:szCs w:val="28"/>
-          <w:lang w:eastAsia="es-ES"/>
-        </w:rPr>
-        <w:t>”.</w:t>
-      </w:r>
-    </w:p>
-    <w:p>
-      <w:pPr>
-        <w:rPr>
-          <w:lang w:eastAsia="es-ES"/>
-        </w:rPr>
-      </w:pPr>
-      <w:r>
-        <w:rPr>
+        <w:t>Para la creación de usuario he utilizado “sudo adduser usercortes”.</w:t>
+      </w:r>
+    </w:p>
+    <w:p>
+      <w:pPr>
+        <w:rPr>
+          <w:lang w:eastAsia="es-ES"/>
+        </w:rPr>
+      </w:pPr>
+      <w:r>
+        <w:rPr>
+          <w:noProof/>
           <w:lang w:eastAsia="es-ES"/>
         </w:rPr>
         <w:drawing>
@@ -5008,6 +4808,7 @@
       </w:pPr>
       <w:r>
         <w:rPr>
+          <w:noProof/>
           <w:lang w:eastAsia="es-ES"/>
         </w:rPr>
         <w:lastRenderedPageBreak/>
@@ -5070,45 +4871,18 @@
         <w:rPr>
           <w:lang w:eastAsia="es-ES"/>
         </w:rPr>
-        <w:t>Para verificarlo he utilizado “nano /</w:t>
-      </w:r>
-      <w:proofErr w:type="spellStart"/>
-      <w:r>
-        <w:rPr>
-          <w:lang w:eastAsia="es-ES"/>
-        </w:rPr>
-        <w:t>etc</w:t>
-      </w:r>
-      <w:proofErr w:type="spellEnd"/>
-      <w:r>
-        <w:rPr>
-          <w:lang w:eastAsia="es-ES"/>
-        </w:rPr>
-        <w:t>/</w:t>
-      </w:r>
-      <w:proofErr w:type="spellStart"/>
-      <w:r>
-        <w:rPr>
-          <w:lang w:eastAsia="es-ES"/>
-        </w:rPr>
-        <w:t>passwd</w:t>
-      </w:r>
-      <w:proofErr w:type="spellEnd"/>
-      <w:r>
-        <w:rPr>
-          <w:lang w:eastAsia="es-ES"/>
-        </w:rPr>
-        <w:t>”, pues contiene la información de todos los usuarios registrados.</w:t>
-      </w:r>
-    </w:p>
-    <w:p>
-      <w:pPr>
-        <w:rPr>
-          <w:lang w:eastAsia="es-ES"/>
-        </w:rPr>
-      </w:pPr>
-      <w:r>
-        <w:rPr>
+        <w:t>Para verificarlo he utilizado “nano /etc/passwd”, pues contiene la información de todos los usuarios registrados.</w:t>
+      </w:r>
+    </w:p>
+    <w:p>
+      <w:pPr>
+        <w:rPr>
+          <w:lang w:eastAsia="es-ES"/>
+        </w:rPr>
+      </w:pPr>
+      <w:r>
+        <w:rPr>
+          <w:noProof/>
           <w:lang w:eastAsia="es-ES"/>
         </w:rPr>
         <w:drawing>
@@ -5163,6 +4937,7 @@
       </w:pPr>
       <w:r>
         <w:rPr>
+          <w:noProof/>
           <w:lang w:eastAsia="es-ES"/>
         </w:rPr>
         <w:lastRenderedPageBreak/>
@@ -5250,50 +5025,14 @@
         <w:rPr>
           <w:lang w:eastAsia="es-ES"/>
         </w:rPr>
-        <w:t xml:space="preserve">Para crear un grupo he </w:t>
-      </w:r>
-      <w:proofErr w:type="gramStart"/>
-      <w:r>
-        <w:rPr>
-          <w:lang w:eastAsia="es-ES"/>
-        </w:rPr>
-        <w:t>utilizado ”</w:t>
-      </w:r>
-      <w:r>
-        <w:rPr>
-          <w:lang w:eastAsia="es-ES"/>
-        </w:rPr>
-        <w:t>sudo</w:t>
-      </w:r>
-      <w:proofErr w:type="gramEnd"/>
-      <w:r>
-        <w:rPr>
-          <w:lang w:eastAsia="es-ES"/>
-        </w:rPr>
-        <w:t xml:space="preserve"> </w:t>
-      </w:r>
-      <w:proofErr w:type="spellStart"/>
-      <w:r>
-        <w:rPr>
-          <w:lang w:eastAsia="es-ES"/>
-        </w:rPr>
-        <w:t>addgroup</w:t>
-      </w:r>
-      <w:proofErr w:type="spellEnd"/>
-      <w:r>
-        <w:rPr>
-          <w:lang w:eastAsia="es-ES"/>
-        </w:rPr>
-        <w:t xml:space="preserve"> </w:t>
-      </w:r>
-      <w:proofErr w:type="spellStart"/>
-      <w:r>
-        <w:rPr>
-          <w:lang w:eastAsia="es-ES"/>
-        </w:rPr>
-        <w:t>cortes_grupo</w:t>
-      </w:r>
-      <w:proofErr w:type="spellEnd"/>
+        <w:t>Para crear un grupo he utilizado ”</w:t>
+      </w:r>
+      <w:r>
+        <w:rPr>
+          <w:lang w:eastAsia="es-ES"/>
+        </w:rPr>
+        <w:t>sudo addgroup cortes_grupo</w:t>
+      </w:r>
       <w:r>
         <w:rPr>
           <w:lang w:eastAsia="es-ES"/>
@@ -5309,6 +5048,7 @@
       </w:pPr>
       <w:r>
         <w:rPr>
+          <w:noProof/>
           <w:lang w:eastAsia="es-ES"/>
         </w:rPr>
         <w:lastRenderedPageBreak/>
@@ -5371,59 +5111,18 @@
         <w:rPr>
           <w:lang w:eastAsia="es-ES"/>
         </w:rPr>
-        <w:t xml:space="preserve">Para verificar la creación del grupo, he utilizado “grep </w:t>
-      </w:r>
-      <w:proofErr w:type="spellStart"/>
-      <w:r>
-        <w:rPr>
-          <w:lang w:eastAsia="es-ES"/>
-        </w:rPr>
-        <w:t>cortes_grupo</w:t>
-      </w:r>
-      <w:proofErr w:type="spellEnd"/>
-      <w:r>
-        <w:rPr>
-          <w:lang w:eastAsia="es-ES"/>
-        </w:rPr>
-        <w:t xml:space="preserve"> /</w:t>
-      </w:r>
-      <w:proofErr w:type="spellStart"/>
-      <w:r>
-        <w:rPr>
-          <w:lang w:eastAsia="es-ES"/>
-        </w:rPr>
-        <w:t>etc</w:t>
-      </w:r>
-      <w:proofErr w:type="spellEnd"/>
-      <w:r>
-        <w:rPr>
-          <w:lang w:eastAsia="es-ES"/>
-        </w:rPr>
-        <w:t>/</w:t>
-      </w:r>
-      <w:proofErr w:type="spellStart"/>
-      <w:r>
-        <w:rPr>
-          <w:lang w:eastAsia="es-ES"/>
-        </w:rPr>
-        <w:t>group</w:t>
-      </w:r>
-      <w:proofErr w:type="spellEnd"/>
-      <w:r>
-        <w:rPr>
-          <w:lang w:eastAsia="es-ES"/>
-        </w:rPr>
-        <w:t>”</w:t>
-      </w:r>
-    </w:p>
-    <w:p>
-      <w:pPr>
-        <w:rPr>
-          <w:lang w:eastAsia="es-ES"/>
-        </w:rPr>
-      </w:pPr>
-      <w:r>
-        <w:rPr>
+        <w:t>Para verificar la creación del grupo, he utilizado “grep cortes_grupo /etc/group”</w:t>
+      </w:r>
+    </w:p>
+    <w:p>
+      <w:pPr>
+        <w:rPr>
+          <w:lang w:eastAsia="es-ES"/>
+        </w:rPr>
+      </w:pPr>
+      <w:r>
+        <w:rPr>
+          <w:noProof/>
           <w:lang w:eastAsia="es-ES"/>
         </w:rPr>
         <w:drawing>
@@ -5536,59 +5235,18 @@
         <w:rPr>
           <w:lang w:eastAsia="es-ES"/>
         </w:rPr>
-        <w:t xml:space="preserve">Para la agregación del usuario creado al grupo correspondiente he utilizado “sudo </w:t>
-      </w:r>
-      <w:proofErr w:type="spellStart"/>
-      <w:r>
-        <w:rPr>
-          <w:lang w:eastAsia="es-ES"/>
-        </w:rPr>
-        <w:t>adduser</w:t>
-      </w:r>
-      <w:proofErr w:type="spellEnd"/>
-      <w:r>
-        <w:rPr>
-          <w:lang w:eastAsia="es-ES"/>
-        </w:rPr>
-        <w:t xml:space="preserve"> </w:t>
-      </w:r>
-      <w:proofErr w:type="spellStart"/>
-      <w:r>
-        <w:rPr>
-          <w:lang w:eastAsia="es-ES"/>
-        </w:rPr>
-        <w:t>usercortes</w:t>
-      </w:r>
-      <w:proofErr w:type="spellEnd"/>
-      <w:r>
-        <w:rPr>
-          <w:lang w:eastAsia="es-ES"/>
-        </w:rPr>
-        <w:t xml:space="preserve"> </w:t>
-      </w:r>
-      <w:proofErr w:type="spellStart"/>
-      <w:r>
-        <w:rPr>
-          <w:lang w:eastAsia="es-ES"/>
-        </w:rPr>
-        <w:t>cortes_grupo</w:t>
-      </w:r>
-      <w:proofErr w:type="spellEnd"/>
-      <w:r>
-        <w:rPr>
-          <w:lang w:eastAsia="es-ES"/>
-        </w:rPr>
-        <w:t>”.</w:t>
-      </w:r>
-    </w:p>
-    <w:p>
-      <w:pPr>
-        <w:rPr>
-          <w:lang w:eastAsia="es-ES"/>
-        </w:rPr>
-      </w:pPr>
-      <w:r>
-        <w:rPr>
+        <w:t>Para la agregación del usuario creado al grupo correspondiente he utilizado “sudo adduser usercortes cortes_grupo”.</w:t>
+      </w:r>
+    </w:p>
+    <w:p>
+      <w:pPr>
+        <w:rPr>
+          <w:lang w:eastAsia="es-ES"/>
+        </w:rPr>
+      </w:pPr>
+      <w:r>
+        <w:rPr>
+          <w:noProof/>
           <w:lang w:eastAsia="es-ES"/>
         </w:rPr>
         <w:drawing>
@@ -5650,45 +5308,18 @@
         <w:rPr>
           <w:lang w:eastAsia="es-ES"/>
         </w:rPr>
-        <w:t>Para verificar que se encuentra en el grupo he utilizado “</w:t>
-      </w:r>
-      <w:proofErr w:type="spellStart"/>
-      <w:r>
-        <w:rPr>
-          <w:lang w:eastAsia="es-ES"/>
-        </w:rPr>
-        <w:t>groups</w:t>
-      </w:r>
-      <w:proofErr w:type="spellEnd"/>
-      <w:r>
-        <w:rPr>
-          <w:lang w:eastAsia="es-ES"/>
-        </w:rPr>
-        <w:t xml:space="preserve"> </w:t>
-      </w:r>
-      <w:proofErr w:type="spellStart"/>
-      <w:r>
-        <w:rPr>
-          <w:lang w:eastAsia="es-ES"/>
-        </w:rPr>
-        <w:t>usercortes</w:t>
-      </w:r>
-      <w:proofErr w:type="spellEnd"/>
-      <w:r>
-        <w:rPr>
-          <w:lang w:eastAsia="es-ES"/>
-        </w:rPr>
-        <w:t>”.</w:t>
-      </w:r>
-    </w:p>
-    <w:p>
-      <w:pPr>
-        <w:rPr>
-          <w:lang w:eastAsia="es-ES"/>
-        </w:rPr>
-      </w:pPr>
-      <w:r>
-        <w:rPr>
+        <w:t>Para verificar que se encuentra en el grupo he utilizado “groups usercortes”.</w:t>
+      </w:r>
+    </w:p>
+    <w:p>
+      <w:pPr>
+        <w:rPr>
+          <w:lang w:eastAsia="es-ES"/>
+        </w:rPr>
+      </w:pPr>
+      <w:r>
+        <w:rPr>
+          <w:noProof/>
           <w:lang w:eastAsia="es-ES"/>
         </w:rPr>
         <w:lastRenderedPageBreak/>
@@ -5826,35 +5457,7 @@
         <w:rPr>
           <w:lang w:eastAsia="es-ES"/>
         </w:rPr>
-        <w:t xml:space="preserve">Para eliminar usuario he utilizado “sudo </w:t>
-      </w:r>
-      <w:proofErr w:type="spellStart"/>
-      <w:r>
-        <w:rPr>
-          <w:lang w:eastAsia="es-ES"/>
-        </w:rPr>
-        <w:t>userdel</w:t>
-      </w:r>
-      <w:proofErr w:type="spellEnd"/>
-      <w:r>
-        <w:rPr>
-          <w:lang w:eastAsia="es-ES"/>
-        </w:rPr>
-        <w:t xml:space="preserve"> </w:t>
-      </w:r>
-      <w:proofErr w:type="spellStart"/>
-      <w:r>
-        <w:rPr>
-          <w:lang w:eastAsia="es-ES"/>
-        </w:rPr>
-        <w:t>usercortes</w:t>
-      </w:r>
-      <w:proofErr w:type="spellEnd"/>
-      <w:r>
-        <w:rPr>
-          <w:lang w:eastAsia="es-ES"/>
-        </w:rPr>
-        <w:t>”</w:t>
+        <w:t>Para eliminar usuario he utilizado “sudo userdel usercortes”</w:t>
       </w:r>
       <w:r>
         <w:rPr>
@@ -5871,6 +5474,7 @@
       </w:pPr>
       <w:r>
         <w:rPr>
+          <w:noProof/>
           <w:lang w:eastAsia="es-ES"/>
         </w:rPr>
         <w:drawing>
@@ -5933,49 +5537,7 @@
         <w:rPr>
           <w:lang w:eastAsia="es-ES"/>
         </w:rPr>
-        <w:t xml:space="preserve">Posteriormente, he probado si existía con nano </w:t>
-      </w:r>
-      <w:proofErr w:type="spellStart"/>
-      <w:r>
-        <w:rPr>
-          <w:lang w:eastAsia="es-ES"/>
-        </w:rPr>
-        <w:t>usercortes</w:t>
-      </w:r>
-      <w:proofErr w:type="spellEnd"/>
-      <w:r>
-        <w:rPr>
-          <w:lang w:eastAsia="es-ES"/>
-        </w:rPr>
-        <w:t xml:space="preserve"> /</w:t>
-      </w:r>
-      <w:proofErr w:type="spellStart"/>
-      <w:r>
-        <w:rPr>
-          <w:lang w:eastAsia="es-ES"/>
-        </w:rPr>
-        <w:t>etc</w:t>
-      </w:r>
-      <w:proofErr w:type="spellEnd"/>
-      <w:r>
-        <w:rPr>
-          <w:lang w:eastAsia="es-ES"/>
-        </w:rPr>
-        <w:t>/</w:t>
-      </w:r>
-      <w:proofErr w:type="spellStart"/>
-      <w:r>
-        <w:rPr>
-          <w:lang w:eastAsia="es-ES"/>
-        </w:rPr>
-        <w:t>passwd</w:t>
-      </w:r>
-      <w:proofErr w:type="spellEnd"/>
-      <w:r>
-        <w:rPr>
-          <w:lang w:eastAsia="es-ES"/>
-        </w:rPr>
-        <w:t>, viendo que no existía.</w:t>
+        <w:t>Posteriormente, he probado si existía con nano usercortes /etc/passwd, viendo que no existía.</w:t>
       </w:r>
     </w:p>
     <w:p>
@@ -5994,6 +5556,7 @@
       </w:pPr>
       <w:r>
         <w:rPr>
+          <w:noProof/>
           <w:lang w:eastAsia="es-ES"/>
         </w:rPr>
         <w:drawing>
@@ -6049,45 +5612,18 @@
           <w:lang w:eastAsia="es-ES"/>
         </w:rPr>
         <w:lastRenderedPageBreak/>
-        <w:t xml:space="preserve">Para eliminar un grupo he utilizado “sudo </w:t>
-      </w:r>
-      <w:proofErr w:type="spellStart"/>
-      <w:r>
-        <w:rPr>
-          <w:lang w:eastAsia="es-ES"/>
-        </w:rPr>
-        <w:t>groupdel</w:t>
-      </w:r>
-      <w:proofErr w:type="spellEnd"/>
-      <w:r>
-        <w:rPr>
-          <w:lang w:eastAsia="es-ES"/>
-        </w:rPr>
-        <w:t xml:space="preserve"> </w:t>
-      </w:r>
-      <w:proofErr w:type="spellStart"/>
-      <w:r>
-        <w:rPr>
-          <w:lang w:eastAsia="es-ES"/>
-        </w:rPr>
-        <w:t>cortes_grupo</w:t>
-      </w:r>
-      <w:proofErr w:type="spellEnd"/>
-      <w:r>
-        <w:rPr>
-          <w:lang w:eastAsia="es-ES"/>
-        </w:rPr>
-        <w:t>”.</w:t>
-      </w:r>
-    </w:p>
-    <w:p>
-      <w:pPr>
-        <w:rPr>
-          <w:lang w:eastAsia="es-ES"/>
-        </w:rPr>
-      </w:pPr>
-      <w:r>
-        <w:rPr>
+        <w:t>Para eliminar un grupo he utilizado “sudo groupdel cortes_grupo”.</w:t>
+      </w:r>
+    </w:p>
+    <w:p>
+      <w:pPr>
+        <w:rPr>
+          <w:lang w:eastAsia="es-ES"/>
+        </w:rPr>
+      </w:pPr>
+      <w:r>
+        <w:rPr>
+          <w:noProof/>
           <w:lang w:eastAsia="es-ES"/>
         </w:rPr>
         <w:drawing>
@@ -6149,59 +5685,18 @@
         <w:rPr>
           <w:lang w:eastAsia="es-ES"/>
         </w:rPr>
-        <w:t xml:space="preserve">Para verificar su eliminación, utilicé “grep </w:t>
-      </w:r>
-      <w:proofErr w:type="spellStart"/>
-      <w:r>
-        <w:rPr>
-          <w:lang w:eastAsia="es-ES"/>
-        </w:rPr>
-        <w:t>cortes_grupo</w:t>
-      </w:r>
-      <w:proofErr w:type="spellEnd"/>
-      <w:r>
-        <w:rPr>
-          <w:lang w:eastAsia="es-ES"/>
-        </w:rPr>
-        <w:t xml:space="preserve"> /</w:t>
-      </w:r>
-      <w:proofErr w:type="spellStart"/>
-      <w:r>
-        <w:rPr>
-          <w:lang w:eastAsia="es-ES"/>
-        </w:rPr>
-        <w:t>etc</w:t>
-      </w:r>
-      <w:proofErr w:type="spellEnd"/>
-      <w:r>
-        <w:rPr>
-          <w:lang w:eastAsia="es-ES"/>
-        </w:rPr>
-        <w:t>/</w:t>
-      </w:r>
-      <w:proofErr w:type="spellStart"/>
-      <w:r>
-        <w:rPr>
-          <w:lang w:eastAsia="es-ES"/>
-        </w:rPr>
-        <w:t>group</w:t>
-      </w:r>
-      <w:proofErr w:type="spellEnd"/>
-      <w:r>
-        <w:rPr>
-          <w:lang w:eastAsia="es-ES"/>
-        </w:rPr>
-        <w:t>”</w:t>
-      </w:r>
-    </w:p>
-    <w:p>
-      <w:pPr>
-        <w:rPr>
-          <w:lang w:eastAsia="es-ES"/>
-        </w:rPr>
-      </w:pPr>
-      <w:r>
-        <w:rPr>
+        <w:t>Para verificar su eliminación, utilicé “grep cortes_grupo /etc/group”</w:t>
+      </w:r>
+    </w:p>
+    <w:p>
+      <w:pPr>
+        <w:rPr>
+          <w:lang w:eastAsia="es-ES"/>
+        </w:rPr>
+      </w:pPr>
+      <w:r>
+        <w:rPr>
+          <w:noProof/>
           <w:lang w:eastAsia="es-ES"/>
         </w:rPr>
         <w:drawing>
@@ -6593,23 +6088,13 @@
         </w:rPr>
         <w:t>“</w:t>
       </w:r>
-      <w:proofErr w:type="spellStart"/>
-      <w:r>
-        <w:rPr>
-          <w:rFonts w:ascii="Calisto MT" w:hAnsi="Calisto MT"/>
-          <w:sz w:val="28"/>
-          <w:szCs w:val="28"/>
-        </w:rPr>
-        <w:t>secpol.msc</w:t>
-      </w:r>
-      <w:proofErr w:type="spellEnd"/>
-      <w:r>
-        <w:rPr>
-          <w:rFonts w:ascii="Calisto MT" w:hAnsi="Calisto MT"/>
-          <w:sz w:val="28"/>
-          <w:szCs w:val="28"/>
-        </w:rPr>
-        <w:t>” para abrir la directiva de seguridad local.</w:t>
+      <w:r>
+        <w:rPr>
+          <w:rFonts w:ascii="Calisto MT" w:hAnsi="Calisto MT"/>
+          <w:sz w:val="28"/>
+          <w:szCs w:val="28"/>
+        </w:rPr>
+        <w:t>secpol.msc” para abrir la directiva de seguridad local.</w:t>
       </w:r>
     </w:p>
     <w:p>
@@ -6624,6 +6109,7 @@
       <w:r>
         <w:rPr>
           <w:rFonts w:ascii="Arial Rounded MT Bold" w:hAnsi="Arial Rounded MT Bold"/>
+          <w:noProof/>
           <w:sz w:val="32"/>
           <w:szCs w:val="32"/>
           <w:lang w:eastAsia="es-ES"/>
@@ -6712,6 +6198,7 @@
       <w:r>
         <w:rPr>
           <w:rFonts w:ascii="Calisto MT" w:hAnsi="Calisto MT"/>
+          <w:noProof/>
           <w:sz w:val="28"/>
           <w:szCs w:val="28"/>
           <w:lang w:eastAsia="es-ES"/>
@@ -6815,6 +6302,7 @@
       </w:pPr>
       <w:r>
         <w:rPr>
+          <w:noProof/>
           <w:lang w:eastAsia="es-ES"/>
         </w:rPr>
         <w:drawing>
@@ -6960,6 +6448,7 @@
       </w:pPr>
       <w:r>
         <w:rPr>
+          <w:noProof/>
           <w:lang w:eastAsia="es-ES"/>
         </w:rPr>
         <w:lastRenderedPageBreak/>
@@ -7119,6 +6608,7 @@
       </w:pPr>
       <w:r>
         <w:rPr>
+          <w:noProof/>
           <w:lang w:eastAsia="es-ES"/>
         </w:rPr>
         <w:lastRenderedPageBreak/>
@@ -7198,6 +6688,7 @@
       </w:pPr>
       <w:r>
         <w:rPr>
+          <w:noProof/>
           <w:lang w:eastAsia="es-ES"/>
         </w:rPr>
         <w:drawing>
@@ -7586,149 +7077,7 @@
           <w:szCs w:val="28"/>
           <w:lang w:eastAsia="es-ES"/>
         </w:rPr>
-        <w:t>Para acceder primero a la configuración de contraseña, tuve que descargar el paquete “</w:t>
-      </w:r>
-      <w:proofErr w:type="spellStart"/>
-      <w:r>
-        <w:rPr>
-          <w:rFonts w:ascii="Calisto MT" w:hAnsi="Calisto MT"/>
-          <w:sz w:val="28"/>
-          <w:szCs w:val="28"/>
-          <w:lang w:eastAsia="es-ES"/>
-        </w:rPr>
-        <w:t>libpam-pwquality</w:t>
-      </w:r>
-      <w:proofErr w:type="spellEnd"/>
-      <w:r>
-        <w:rPr>
-          <w:rFonts w:ascii="Calisto MT" w:hAnsi="Calisto MT"/>
-          <w:sz w:val="28"/>
-          <w:szCs w:val="28"/>
-          <w:lang w:eastAsia="es-ES"/>
-        </w:rPr>
-        <w:t xml:space="preserve">”, con “sudo </w:t>
-      </w:r>
-      <w:proofErr w:type="spellStart"/>
-      <w:r>
-        <w:rPr>
-          <w:rFonts w:ascii="Calisto MT" w:hAnsi="Calisto MT"/>
-          <w:sz w:val="28"/>
-          <w:szCs w:val="28"/>
-          <w:lang w:eastAsia="es-ES"/>
-        </w:rPr>
-        <w:t>apt</w:t>
-      </w:r>
-      <w:proofErr w:type="spellEnd"/>
-      <w:r>
-        <w:rPr>
-          <w:rFonts w:ascii="Calisto MT" w:hAnsi="Calisto MT"/>
-          <w:sz w:val="28"/>
-          <w:szCs w:val="28"/>
-          <w:lang w:eastAsia="es-ES"/>
-        </w:rPr>
-        <w:t xml:space="preserve"> </w:t>
-      </w:r>
-      <w:proofErr w:type="spellStart"/>
-      <w:r>
-        <w:rPr>
-          <w:rFonts w:ascii="Calisto MT" w:hAnsi="Calisto MT"/>
-          <w:sz w:val="28"/>
-          <w:szCs w:val="28"/>
-          <w:lang w:eastAsia="es-ES"/>
-        </w:rPr>
-        <w:t>install</w:t>
-      </w:r>
-      <w:proofErr w:type="spellEnd"/>
-      <w:r>
-        <w:rPr>
-          <w:rFonts w:ascii="Calisto MT" w:hAnsi="Calisto MT"/>
-          <w:sz w:val="28"/>
-          <w:szCs w:val="28"/>
-          <w:lang w:eastAsia="es-ES"/>
-        </w:rPr>
-        <w:t xml:space="preserve"> </w:t>
-      </w:r>
-      <w:proofErr w:type="spellStart"/>
-      <w:r>
-        <w:rPr>
-          <w:rFonts w:ascii="Calisto MT" w:hAnsi="Calisto MT"/>
-          <w:sz w:val="28"/>
-          <w:szCs w:val="28"/>
-          <w:lang w:eastAsia="es-ES"/>
-        </w:rPr>
-        <w:t>libpam-pwquality</w:t>
-      </w:r>
-      <w:proofErr w:type="spellEnd"/>
-      <w:r>
-        <w:rPr>
-          <w:rFonts w:ascii="Calisto MT" w:hAnsi="Calisto MT"/>
-          <w:sz w:val="28"/>
-          <w:szCs w:val="28"/>
-          <w:lang w:eastAsia="es-ES"/>
-        </w:rPr>
-        <w:t>”, entro en “cd /</w:t>
-      </w:r>
-      <w:proofErr w:type="spellStart"/>
-      <w:r>
-        <w:rPr>
-          <w:rFonts w:ascii="Calisto MT" w:hAnsi="Calisto MT"/>
-          <w:sz w:val="28"/>
-          <w:szCs w:val="28"/>
-          <w:lang w:eastAsia="es-ES"/>
-        </w:rPr>
-        <w:t>etc</w:t>
-      </w:r>
-      <w:proofErr w:type="spellEnd"/>
-      <w:r>
-        <w:rPr>
-          <w:rFonts w:ascii="Calisto MT" w:hAnsi="Calisto MT"/>
-          <w:sz w:val="28"/>
-          <w:szCs w:val="28"/>
-          <w:lang w:eastAsia="es-ES"/>
-        </w:rPr>
-        <w:t>/</w:t>
-      </w:r>
-      <w:proofErr w:type="spellStart"/>
-      <w:r>
-        <w:rPr>
-          <w:rFonts w:ascii="Calisto MT" w:hAnsi="Calisto MT"/>
-          <w:sz w:val="28"/>
-          <w:szCs w:val="28"/>
-          <w:lang w:eastAsia="es-ES"/>
-        </w:rPr>
-        <w:t>security</w:t>
-      </w:r>
-      <w:proofErr w:type="spellEnd"/>
-      <w:r>
-        <w:rPr>
-          <w:rFonts w:ascii="Calisto MT" w:hAnsi="Calisto MT"/>
-          <w:sz w:val="28"/>
-          <w:szCs w:val="28"/>
-          <w:lang w:eastAsia="es-ES"/>
-        </w:rPr>
-        <w:t xml:space="preserve">”, y a partir de aquella ubicación, abro la configuración de contraseña, abriendo “sudo nano </w:t>
-      </w:r>
-      <w:proofErr w:type="spellStart"/>
-      <w:proofErr w:type="gramStart"/>
-      <w:r>
-        <w:rPr>
-          <w:rFonts w:ascii="Calisto MT" w:hAnsi="Calisto MT"/>
-          <w:sz w:val="28"/>
-          <w:szCs w:val="28"/>
-          <w:lang w:eastAsia="es-ES"/>
-        </w:rPr>
-        <w:t>pwquality.conf</w:t>
-      </w:r>
-      <w:proofErr w:type="spellEnd"/>
-      <w:proofErr w:type="gramEnd"/>
-      <w:r>
-        <w:rPr>
-          <w:rFonts w:ascii="Calisto MT" w:hAnsi="Calisto MT"/>
-          <w:sz w:val="28"/>
-          <w:szCs w:val="28"/>
-          <w:lang w:eastAsia="es-ES"/>
-        </w:rPr>
-        <w:t>”.</w:t>
+        <w:t>Para acceder primero a la configuración de contraseña, tuve que descargar el paquete “libpam-pwquality”, con “sudo apt install libpam-pwquality”, entro en “cd /etc/security”, y a partir de aquella ubicación, abro la configuración de contraseña, abriendo “sudo nano pwquality.conf”.</w:t>
       </w:r>
     </w:p>
     <w:p>
@@ -7747,6 +7096,7 @@
       </w:pPr>
       <w:r>
         <w:rPr>
+          <w:noProof/>
           <w:lang w:eastAsia="es-ES"/>
         </w:rPr>
         <w:lastRenderedPageBreak/>
@@ -7836,45 +7186,14 @@
           <w:lang w:eastAsia="es-ES"/>
         </w:rPr>
       </w:pPr>
-      <w:proofErr w:type="spellStart"/>
-      <w:r>
-        <w:rPr>
-          <w:rFonts w:ascii="Calisto MT" w:hAnsi="Calisto MT"/>
-          <w:sz w:val="28"/>
-          <w:szCs w:val="28"/>
-          <w:lang w:eastAsia="es-ES"/>
-        </w:rPr>
-        <w:t>Minlen</w:t>
-      </w:r>
-      <w:proofErr w:type="spellEnd"/>
-      <w:r>
-        <w:rPr>
-          <w:rFonts w:ascii="Calisto MT" w:hAnsi="Calisto MT"/>
-          <w:sz w:val="28"/>
-          <w:szCs w:val="28"/>
-          <w:lang w:eastAsia="es-ES"/>
-        </w:rPr>
-        <w:t xml:space="preserve"> = 14, el mínimo de longitud ha de ser </w:t>
-      </w:r>
-      <w:proofErr w:type="gramStart"/>
-      <w:r>
-        <w:rPr>
-          <w:rFonts w:ascii="Calisto MT" w:hAnsi="Calisto MT"/>
-          <w:sz w:val="28"/>
-          <w:szCs w:val="28"/>
-          <w:lang w:eastAsia="es-ES"/>
-        </w:rPr>
-        <w:t>14  caracteres</w:t>
-      </w:r>
-      <w:proofErr w:type="gramEnd"/>
-      <w:r>
-        <w:rPr>
-          <w:rFonts w:ascii="Calisto MT" w:hAnsi="Calisto MT"/>
-          <w:sz w:val="28"/>
-          <w:szCs w:val="28"/>
-          <w:lang w:eastAsia="es-ES"/>
-        </w:rPr>
-        <w:t>.</w:t>
+      <w:r>
+        <w:rPr>
+          <w:rFonts w:ascii="Calisto MT" w:hAnsi="Calisto MT"/>
+          <w:sz w:val="28"/>
+          <w:szCs w:val="28"/>
+          <w:lang w:eastAsia="es-ES"/>
+        </w:rPr>
+        <w:t>Minlen = 14, el mínimo de longitud ha de ser 14  caracteres.</w:t>
       </w:r>
     </w:p>
     <w:p>
@@ -7894,6 +7213,7 @@
       </w:pPr>
       <w:r>
         <w:rPr>
+          <w:noProof/>
           <w:lang w:eastAsia="es-ES"/>
         </w:rPr>
         <w:lastRenderedPageBreak/>
@@ -8198,25 +7518,14 @@
           <w:lang w:eastAsia="es-ES"/>
         </w:rPr>
       </w:pPr>
-      <w:proofErr w:type="spellStart"/>
-      <w:r>
-        <w:rPr>
-          <w:rFonts w:ascii="Calisto MT" w:hAnsi="Calisto MT"/>
-          <w:sz w:val="28"/>
-          <w:szCs w:val="28"/>
-          <w:lang w:eastAsia="es-ES"/>
-        </w:rPr>
-        <w:t>Dcredit</w:t>
-      </w:r>
-      <w:proofErr w:type="spellEnd"/>
-      <w:r>
-        <w:rPr>
-          <w:rFonts w:ascii="Calisto MT" w:hAnsi="Calisto MT"/>
-          <w:sz w:val="28"/>
-          <w:szCs w:val="28"/>
-          <w:lang w:eastAsia="es-ES"/>
-        </w:rPr>
-        <w:t xml:space="preserve">= -1, el número </w:t>
+      <w:r>
+        <w:rPr>
+          <w:rFonts w:ascii="Calisto MT" w:hAnsi="Calisto MT"/>
+          <w:sz w:val="28"/>
+          <w:szCs w:val="28"/>
+          <w:lang w:eastAsia="es-ES"/>
+        </w:rPr>
+        <w:t xml:space="preserve">Dcredit= -1, el número </w:t>
       </w:r>
       <w:r>
         <w:rPr>
@@ -8255,6 +7564,7 @@
       </w:pPr>
       <w:r>
         <w:rPr>
+          <w:noProof/>
           <w:lang w:eastAsia="es-ES"/>
         </w:rPr>
         <w:drawing>
@@ -8506,25 +7816,14 @@
           <w:lang w:eastAsia="es-ES"/>
         </w:rPr>
       </w:pPr>
-      <w:proofErr w:type="spellStart"/>
-      <w:r>
-        <w:rPr>
-          <w:rFonts w:ascii="Calisto MT" w:hAnsi="Calisto MT"/>
-          <w:sz w:val="28"/>
-          <w:szCs w:val="28"/>
-          <w:lang w:eastAsia="es-ES"/>
-        </w:rPr>
-        <w:t>Ucredit</w:t>
-      </w:r>
-      <w:proofErr w:type="spellEnd"/>
-      <w:r>
-        <w:rPr>
-          <w:rFonts w:ascii="Calisto MT" w:hAnsi="Calisto MT"/>
-          <w:sz w:val="28"/>
-          <w:szCs w:val="28"/>
-          <w:lang w:eastAsia="es-ES"/>
-        </w:rPr>
-        <w:t xml:space="preserve">= -1, el número </w:t>
+      <w:r>
+        <w:rPr>
+          <w:rFonts w:ascii="Calisto MT" w:hAnsi="Calisto MT"/>
+          <w:sz w:val="28"/>
+          <w:szCs w:val="28"/>
+          <w:lang w:eastAsia="es-ES"/>
+        </w:rPr>
+        <w:t xml:space="preserve">Ucredit= -1, el número </w:t>
       </w:r>
       <w:r>
         <w:rPr>
@@ -8571,6 +7870,7 @@
       </w:pPr>
       <w:r>
         <w:rPr>
+          <w:noProof/>
           <w:lang w:eastAsia="es-ES"/>
         </w:rPr>
         <w:drawing>
@@ -8844,25 +8144,14 @@
           <w:lang w:eastAsia="es-ES"/>
         </w:rPr>
       </w:pPr>
-      <w:proofErr w:type="spellStart"/>
-      <w:r>
-        <w:rPr>
-          <w:rFonts w:ascii="Calisto MT" w:hAnsi="Calisto MT"/>
-          <w:sz w:val="28"/>
-          <w:szCs w:val="28"/>
-          <w:lang w:eastAsia="es-ES"/>
-        </w:rPr>
-        <w:t>Lcredit</w:t>
-      </w:r>
-      <w:proofErr w:type="spellEnd"/>
-      <w:r>
-        <w:rPr>
-          <w:rFonts w:ascii="Calisto MT" w:hAnsi="Calisto MT"/>
-          <w:sz w:val="28"/>
-          <w:szCs w:val="28"/>
-          <w:lang w:eastAsia="es-ES"/>
-        </w:rPr>
-        <w:t xml:space="preserve"> = -12, el número </w:t>
+      <w:r>
+        <w:rPr>
+          <w:rFonts w:ascii="Calisto MT" w:hAnsi="Calisto MT"/>
+          <w:sz w:val="28"/>
+          <w:szCs w:val="28"/>
+          <w:lang w:eastAsia="es-ES"/>
+        </w:rPr>
+        <w:t xml:space="preserve">Lcredit = -12, el número </w:t>
       </w:r>
       <w:r>
         <w:rPr>
@@ -8909,6 +8198,7 @@
       </w:pPr>
       <w:r>
         <w:rPr>
+          <w:noProof/>
           <w:lang w:eastAsia="es-ES"/>
         </w:rPr>
         <w:drawing>
@@ -9027,6 +8317,7 @@
       </w:pPr>
       <w:r>
         <w:rPr>
+          <w:noProof/>
           <w:lang w:eastAsia="es-ES"/>
         </w:rPr>
         <w:lastRenderedPageBreak/>
@@ -9108,47 +8399,7 @@
           <w:sz w:val="36"/>
           <w:szCs w:val="36"/>
         </w:rPr>
-        <w:t xml:space="preserve">CUESTIÓN 3. Programación de tareas en Windows desde el </w:t>
-      </w:r>
-      <w:proofErr w:type="spellStart"/>
-      <w:r>
-        <w:rPr>
-          <w:rFonts w:ascii="Calisto MT" w:hAnsi="Calisto MT"/>
-          <w:b/>
-          <w:sz w:val="36"/>
-          <w:szCs w:val="36"/>
-        </w:rPr>
-        <w:t>cmd</w:t>
-      </w:r>
-      <w:proofErr w:type="spellEnd"/>
-      <w:r>
-        <w:rPr>
-          <w:rFonts w:ascii="Calisto MT" w:hAnsi="Calisto MT"/>
-          <w:b/>
-          <w:sz w:val="36"/>
-          <w:szCs w:val="36"/>
-        </w:rPr>
-        <w:t xml:space="preserve"> (</w:t>
-      </w:r>
-      <w:proofErr w:type="spellStart"/>
-      <w:r>
-        <w:rPr>
-          <w:rFonts w:ascii="Calisto MT" w:hAnsi="Calisto MT"/>
-          <w:b/>
-          <w:sz w:val="36"/>
-          <w:szCs w:val="36"/>
-        </w:rPr>
-        <w:t>schtasks</w:t>
-      </w:r>
-      <w:proofErr w:type="spellEnd"/>
-      <w:r>
-        <w:rPr>
-          <w:rFonts w:ascii="Calisto MT" w:hAnsi="Calisto MT"/>
-          <w:b/>
-          <w:sz w:val="36"/>
-          <w:szCs w:val="36"/>
-        </w:rPr>
-        <w:t>)</w:t>
+        <w:t>CUESTIÓN 3. Programación de tareas en Windows desde el cmd (schtasks)</w:t>
       </w:r>
       <w:bookmarkEnd w:id="23"/>
     </w:p>
@@ -9271,39 +8522,8 @@
           <w:szCs w:val="28"/>
           <w:lang w:eastAsia="es-ES"/>
         </w:rPr>
-        <w:t xml:space="preserve">creará a una hora particular, un </w:t>
-      </w:r>
-      <w:proofErr w:type="spellStart"/>
-      <w:r>
-        <w:rPr>
-          <w:rFonts w:ascii="Calisto MT" w:hAnsi="Calisto MT"/>
-          <w:sz w:val="28"/>
-          <w:szCs w:val="28"/>
-          <w:lang w:eastAsia="es-ES"/>
-        </w:rPr>
-        <w:t>txt</w:t>
-      </w:r>
-      <w:proofErr w:type="spellEnd"/>
-      <w:r>
-        <w:rPr>
-          <w:rFonts w:ascii="Calisto MT" w:hAnsi="Calisto MT"/>
-          <w:sz w:val="28"/>
-          <w:szCs w:val="28"/>
-          <w:lang w:eastAsia="es-ES"/>
-        </w:rPr>
-        <w:t xml:space="preserve">, con un </w:t>
-      </w:r>
-      <w:proofErr w:type="spellStart"/>
-      <w:r>
-        <w:rPr>
-          <w:rFonts w:ascii="Calisto MT" w:hAnsi="Calisto MT"/>
-          <w:sz w:val="28"/>
-          <w:szCs w:val="28"/>
-          <w:lang w:eastAsia="es-ES"/>
-        </w:rPr>
-        <w:t>mesaje</w:t>
-      </w:r>
-      <w:proofErr w:type="spellEnd"/>
+        <w:t>creará a una hora particular, un txt, con un mesaje</w:t>
+      </w:r>
       <w:r>
         <w:rPr>
           <w:rFonts w:ascii="Calisto MT" w:hAnsi="Calisto MT"/>
@@ -9381,27 +8601,7 @@
           <w:szCs w:val="28"/>
           <w:lang w:eastAsia="es-ES"/>
         </w:rPr>
-        <w:t>SCHTASKS /CREATE /SC ONCE /TN "</w:t>
-      </w:r>
-      <w:proofErr w:type="spellStart"/>
-      <w:r>
-        <w:rPr>
-          <w:rFonts w:ascii="Calisto MT" w:hAnsi="Calisto MT"/>
-          <w:sz w:val="28"/>
-          <w:szCs w:val="28"/>
-          <w:lang w:eastAsia="es-ES"/>
-        </w:rPr>
-        <w:t>AbrirCalculadora</w:t>
-      </w:r>
-      <w:proofErr w:type="spellEnd"/>
-      <w:r>
-        <w:rPr>
-          <w:rFonts w:ascii="Calisto MT" w:hAnsi="Calisto MT"/>
-          <w:sz w:val="28"/>
-          <w:szCs w:val="28"/>
-          <w:lang w:eastAsia="es-ES"/>
-        </w:rPr>
-        <w:t>" /TR "calc.exe" /ST 18:30.</w:t>
+        <w:t>SCHTASKS /CREATE /SC ONCE /TN "AbrirCalculadora" /TR "calc.exe" /ST 18:30.</w:t>
       </w:r>
     </w:p>
     <w:p>
@@ -9421,6 +8621,7 @@
       </w:pPr>
       <w:r>
         <w:rPr>
+          <w:noProof/>
           <w:lang w:eastAsia="es-ES"/>
         </w:rPr>
         <w:lastRenderedPageBreak/>
@@ -9606,7 +8807,33 @@
         </w:rPr>
         <w:t xml:space="preserve"> </w:t>
       </w:r>
-      <w:proofErr w:type="spellStart"/>
+      <w:r>
+        <w:rPr>
+          <w:rFonts w:ascii="Calisto MT" w:hAnsi="Calisto MT"/>
+          <w:sz w:val="28"/>
+          <w:szCs w:val="28"/>
+          <w:lang w:eastAsia="es-ES"/>
+        </w:rPr>
+        <w:t xml:space="preserve">AbrirCalculadora </w:t>
+      </w:r>
+      <w:r>
+        <w:rPr>
+          <w:rFonts w:ascii="Calisto MT" w:hAnsi="Calisto MT"/>
+          <w:sz w:val="28"/>
+          <w:szCs w:val="28"/>
+          <w:lang w:eastAsia="es-ES"/>
+        </w:rPr>
+        <w:t xml:space="preserve">" </w:t>
+      </w:r>
+      <w:r>
+        <w:rPr>
+          <w:rFonts w:ascii="Calisto MT" w:hAnsi="Calisto MT"/>
+          <w:sz w:val="28"/>
+          <w:szCs w:val="28"/>
+          <w:lang w:eastAsia="es-ES"/>
+        </w:rPr>
+        <w:t>(TaskName ó NombreDeTarea) “</w:t>
+      </w:r>
       <w:r>
         <w:rPr>
           <w:rFonts w:ascii="Calisto MT" w:hAnsi="Calisto MT"/>
@@ -9616,105 +8843,6 @@
         </w:rPr>
         <w:t>AbrirCalculadora</w:t>
       </w:r>
-      <w:proofErr w:type="spellEnd"/>
-      <w:r>
-        <w:rPr>
-          <w:rFonts w:ascii="Calisto MT" w:hAnsi="Calisto MT"/>
-          <w:sz w:val="28"/>
-          <w:szCs w:val="28"/>
-          <w:lang w:eastAsia="es-ES"/>
-        </w:rPr>
-        <w:t xml:space="preserve"> </w:t>
-      </w:r>
-      <w:r>
-        <w:rPr>
-          <w:rFonts w:ascii="Calisto MT" w:hAnsi="Calisto MT"/>
-          <w:sz w:val="28"/>
-          <w:szCs w:val="28"/>
-          <w:lang w:eastAsia="es-ES"/>
-        </w:rPr>
-        <w:t xml:space="preserve">" </w:t>
-      </w:r>
-      <w:r>
-        <w:rPr>
-          <w:rFonts w:ascii="Calisto MT" w:hAnsi="Calisto MT"/>
-          <w:sz w:val="28"/>
-          <w:szCs w:val="28"/>
-          <w:lang w:eastAsia="es-ES"/>
-        </w:rPr>
-        <w:t>(</w:t>
-      </w:r>
-      <w:proofErr w:type="spellStart"/>
-      <w:r>
-        <w:rPr>
-          <w:rFonts w:ascii="Calisto MT" w:hAnsi="Calisto MT"/>
-          <w:sz w:val="28"/>
-          <w:szCs w:val="28"/>
-          <w:lang w:eastAsia="es-ES"/>
-        </w:rPr>
-        <w:t>TaskName</w:t>
-      </w:r>
-      <w:proofErr w:type="spellEnd"/>
-      <w:r>
-        <w:rPr>
-          <w:rFonts w:ascii="Calisto MT" w:hAnsi="Calisto MT"/>
-          <w:sz w:val="28"/>
-          <w:szCs w:val="28"/>
-          <w:lang w:eastAsia="es-ES"/>
-        </w:rPr>
-        <w:t xml:space="preserve"> </w:t>
-      </w:r>
-      <w:proofErr w:type="spellStart"/>
-      <w:r>
-        <w:rPr>
-          <w:rFonts w:ascii="Calisto MT" w:hAnsi="Calisto MT"/>
-          <w:sz w:val="28"/>
-          <w:szCs w:val="28"/>
-          <w:lang w:eastAsia="es-ES"/>
-        </w:rPr>
-        <w:t>ó</w:t>
-      </w:r>
-      <w:proofErr w:type="spellEnd"/>
-      <w:r>
-        <w:rPr>
-          <w:rFonts w:ascii="Calisto MT" w:hAnsi="Calisto MT"/>
-          <w:sz w:val="28"/>
-          <w:szCs w:val="28"/>
-          <w:lang w:eastAsia="es-ES"/>
-        </w:rPr>
-        <w:t xml:space="preserve"> </w:t>
-      </w:r>
-      <w:proofErr w:type="spellStart"/>
-      <w:r>
-        <w:rPr>
-          <w:rFonts w:ascii="Calisto MT" w:hAnsi="Calisto MT"/>
-          <w:sz w:val="28"/>
-          <w:szCs w:val="28"/>
-          <w:lang w:eastAsia="es-ES"/>
-        </w:rPr>
-        <w:t>NombreDeTarea</w:t>
-      </w:r>
-      <w:proofErr w:type="spellEnd"/>
-      <w:r>
-        <w:rPr>
-          <w:rFonts w:ascii="Calisto MT" w:hAnsi="Calisto MT"/>
-          <w:sz w:val="28"/>
-          <w:szCs w:val="28"/>
-          <w:lang w:eastAsia="es-ES"/>
-        </w:rPr>
-        <w:t>) “</w:t>
-      </w:r>
-      <w:proofErr w:type="spellStart"/>
-      <w:r>
-        <w:rPr>
-          <w:rFonts w:ascii="Calisto MT" w:hAnsi="Calisto MT"/>
-          <w:sz w:val="28"/>
-          <w:szCs w:val="28"/>
-          <w:lang w:eastAsia="es-ES"/>
-        </w:rPr>
-        <w:t>AbrirCalculadora</w:t>
-      </w:r>
-      <w:proofErr w:type="spellEnd"/>
       <w:r>
         <w:rPr>
           <w:rFonts w:ascii="Calisto MT" w:hAnsi="Calisto MT"/>
@@ -9966,27 +9094,7 @@
           <w:szCs w:val="28"/>
           <w:lang w:eastAsia="es-ES"/>
         </w:rPr>
-        <w:t>SCHTASKS /CHANGE /TN "</w:t>
-      </w:r>
-      <w:proofErr w:type="spellStart"/>
-      <w:r>
-        <w:rPr>
-          <w:rFonts w:ascii="Calisto MT" w:hAnsi="Calisto MT"/>
-          <w:sz w:val="28"/>
-          <w:szCs w:val="28"/>
-          <w:lang w:eastAsia="es-ES"/>
-        </w:rPr>
-        <w:t>AbrirCalculadora</w:t>
-      </w:r>
-      <w:proofErr w:type="spellEnd"/>
-      <w:r>
-        <w:rPr>
-          <w:rFonts w:ascii="Calisto MT" w:hAnsi="Calisto MT"/>
-          <w:sz w:val="28"/>
-          <w:szCs w:val="28"/>
-          <w:lang w:eastAsia="es-ES"/>
-        </w:rPr>
-        <w:t>" /ST 18:35”</w:t>
+        <w:t>SCHTASKS /CHANGE /TN "AbrirCalculadora" /ST 18:35”</w:t>
       </w:r>
     </w:p>
     <w:p>
@@ -9998,6 +9106,7 @@
       </w:pPr>
       <w:r>
         <w:rPr>
+          <w:noProof/>
           <w:lang w:eastAsia="es-ES"/>
         </w:rPr>
         <w:drawing>
@@ -10083,8 +9192,6 @@
           <w:lang w:eastAsia="es-ES"/>
         </w:rPr>
       </w:pPr>
-      <w:proofErr w:type="spellStart"/>
-      <w:proofErr w:type="gramStart"/>
       <w:r>
         <w:rPr>
           <w:rFonts w:ascii="Calisto MT" w:hAnsi="Calisto MT"/>
@@ -10101,18 +9208,7 @@
           <w:szCs w:val="28"/>
           <w:lang w:eastAsia="es-ES"/>
         </w:rPr>
-        <w:t>AbrirCalculadora</w:t>
-      </w:r>
-      <w:proofErr w:type="spellEnd"/>
-      <w:proofErr w:type="gramEnd"/>
-      <w:r>
-        <w:rPr>
-          <w:rFonts w:ascii="Calisto MT" w:hAnsi="Calisto MT"/>
-          <w:sz w:val="28"/>
-          <w:szCs w:val="28"/>
-          <w:lang w:eastAsia="es-ES"/>
-        </w:rPr>
-        <w:t xml:space="preserve"> </w:t>
+        <w:t xml:space="preserve">AbrirCalculadora </w:t>
       </w:r>
       <w:r>
         <w:rPr>
@@ -10317,27 +9413,7 @@
           <w:szCs w:val="28"/>
           <w:lang w:eastAsia="es-ES"/>
         </w:rPr>
-        <w:t>SCHTASKS /RUN /TN "</w:t>
-      </w:r>
-      <w:proofErr w:type="spellStart"/>
-      <w:r>
-        <w:rPr>
-          <w:rFonts w:ascii="Calisto MT" w:hAnsi="Calisto MT"/>
-          <w:sz w:val="28"/>
-          <w:szCs w:val="28"/>
-          <w:lang w:eastAsia="es-ES"/>
-        </w:rPr>
-        <w:t>AbrirCalculadora</w:t>
-      </w:r>
-      <w:proofErr w:type="spellEnd"/>
-      <w:r>
-        <w:rPr>
-          <w:rFonts w:ascii="Calisto MT" w:hAnsi="Calisto MT"/>
-          <w:sz w:val="28"/>
-          <w:szCs w:val="28"/>
-          <w:lang w:eastAsia="es-ES"/>
-        </w:rPr>
-        <w:t>"</w:t>
+        <w:t>SCHTASKS /RUN /TN "AbrirCalculadora"</w:t>
       </w:r>
       <w:r>
         <w:rPr>
@@ -10367,6 +9443,7 @@
       </w:pPr>
       <w:r>
         <w:rPr>
+          <w:noProof/>
           <w:lang w:eastAsia="es-ES"/>
         </w:rPr>
         <w:drawing>
@@ -10492,27 +9569,7 @@
           <w:szCs w:val="28"/>
           <w:lang w:eastAsia="es-ES"/>
         </w:rPr>
-        <w:t>SCHTASKS /DELETE /TN "</w:t>
-      </w:r>
-      <w:proofErr w:type="spellStart"/>
-      <w:r>
-        <w:rPr>
-          <w:rFonts w:ascii="Calisto MT" w:hAnsi="Calisto MT"/>
-          <w:sz w:val="28"/>
-          <w:szCs w:val="28"/>
-          <w:lang w:eastAsia="es-ES"/>
-        </w:rPr>
-        <w:t>AbrirCalculadora</w:t>
-      </w:r>
-      <w:proofErr w:type="spellEnd"/>
-      <w:r>
-        <w:rPr>
-          <w:rFonts w:ascii="Calisto MT" w:hAnsi="Calisto MT"/>
-          <w:sz w:val="28"/>
-          <w:szCs w:val="28"/>
-          <w:lang w:eastAsia="es-ES"/>
-        </w:rPr>
-        <w:t>" /F</w:t>
+        <w:t>SCHTASKS /DELETE /TN "AbrirCalculadora" /F</w:t>
       </w:r>
       <w:r>
         <w:rPr>
@@ -10541,6 +9598,7 @@
       </w:pPr>
       <w:r>
         <w:rPr>
+          <w:noProof/>
           <w:lang w:eastAsia="es-ES"/>
         </w:rPr>
         <w:drawing>
@@ -10595,6 +9653,7 @@
       </w:pPr>
       <w:r>
         <w:rPr>
+          <w:noProof/>
           <w:lang w:eastAsia="es-ES"/>
         </w:rPr>
         <w:lastRenderedPageBreak/>
@@ -10833,8 +9892,6 @@
           <w:lang w:eastAsia="es-ES"/>
         </w:rPr>
       </w:pPr>
-      <w:bookmarkStart w:id="29" w:name="_GoBack"/>
-      <w:bookmarkEnd w:id="29"/>
     </w:p>
     <w:p>
       <w:pPr>
@@ -10847,7 +9904,7 @@
           <w:lang w:eastAsia="es-ES"/>
         </w:rPr>
       </w:pPr>
-      <w:bookmarkStart w:id="30" w:name="_Toc189825585"/>
+      <w:bookmarkStart w:id="29" w:name="_Toc189825585"/>
       <w:r>
         <w:rPr>
           <w:rFonts w:ascii="Calisto MT" w:eastAsia="Times New Roman" w:hAnsi="Calisto MT" w:cs="Times New Roman"/>
@@ -10859,7 +9916,7 @@
         <w:lastRenderedPageBreak/>
         <w:t>Enlace a GitHub</w:t>
       </w:r>
-      <w:bookmarkEnd w:id="30"/>
+      <w:bookmarkEnd w:id="29"/>
     </w:p>
     <w:p>
       <w:pPr>
@@ -10884,7 +9941,7 @@
         </w:rPr>
       </w:pPr>
       <w:hyperlink r:id="rId48" w:history="1">
-        <w:bookmarkStart w:id="31" w:name="_Toc189825586"/>
+        <w:bookmarkStart w:id="30" w:name="_Toc189825586"/>
         <w:r>
           <w:rPr>
             <w:rStyle w:val="Hipervnculo"/>
@@ -10894,7 +9951,7 @@
           </w:rPr>
           <w:t>https://github.com/Cortes-cmd/Sistemas_Informaticos.git</w:t>
         </w:r>
-        <w:bookmarkEnd w:id="31"/>
+        <w:bookmarkEnd w:id="30"/>
       </w:hyperlink>
       <w:r>
         <w:rPr>
@@ -11166,7 +10223,7 @@
           <w:szCs w:val="36"/>
         </w:rPr>
       </w:pPr>
-      <w:bookmarkStart w:id="32" w:name="_Toc189825587"/>
+      <w:bookmarkStart w:id="31" w:name="_Toc189825587"/>
       <w:r>
         <w:rPr>
           <w:rFonts w:ascii="Calisto MT" w:hAnsi="Calisto MT" w:cs="Times New Roman"/>
@@ -11179,186 +10236,112 @@
         <w:lastRenderedPageBreak/>
         <w:t>Bibliografía</w:t>
       </w:r>
-      <w:bookmarkEnd w:id="32"/>
-    </w:p>
-    <w:p>
-      <w:pPr>
-        <w:rPr>
-          <w:rFonts w:ascii="Calisto MT" w:hAnsi="Calisto MT"/>
-          <w:sz w:val="28"/>
-          <w:szCs w:val="28"/>
-        </w:rPr>
-      </w:pPr>
-    </w:p>
-    <w:p>
-      <w:pPr>
-        <w:spacing w:before="100" w:beforeAutospacing="1" w:after="0" w:line="480" w:lineRule="auto"/>
-        <w:ind w:left="720" w:hanging="720"/>
+      <w:bookmarkEnd w:id="31"/>
+    </w:p>
+    <w:p>
+      <w:pPr>
+        <w:rPr>
+          <w:rFonts w:ascii="Calisto MT" w:hAnsi="Calisto MT"/>
+          <w:sz w:val="28"/>
+          <w:szCs w:val="28"/>
+        </w:rPr>
+      </w:pPr>
+    </w:p>
+    <w:p>
+      <w:pPr>
         <w:rPr>
           <w:rFonts w:ascii="Calisto MT" w:eastAsia="Times New Roman" w:hAnsi="Calisto MT" w:cs="Helvetica"/>
           <w:color w:val="000000"/>
-          <w:sz w:val="24"/>
-          <w:szCs w:val="24"/>
-          <w:lang w:eastAsia="es-ES"/>
-        </w:rPr>
-      </w:pPr>
-      <w:proofErr w:type="spellStart"/>
-      <w:r>
-        <w:rPr>
-          <w:rFonts w:ascii="Calisto MT" w:eastAsia="Times New Roman" w:hAnsi="Calisto MT" w:cs="Helvetica"/>
-          <w:i/>
-          <w:iCs/>
-          <w:color w:val="000000"/>
-          <w:sz w:val="24"/>
-          <w:szCs w:val="24"/>
-          <w:lang w:eastAsia="es-ES"/>
-        </w:rPr>
-        <w:t>ChatGPT</w:t>
-      </w:r>
-      <w:proofErr w:type="spellEnd"/>
+          <w:sz w:val="28"/>
+          <w:szCs w:val="28"/>
+          <w:lang w:eastAsia="es-ES"/>
+        </w:rPr>
+      </w:pPr>
       <w:r>
         <w:rPr>
           <w:rFonts w:ascii="Calisto MT" w:eastAsia="Times New Roman" w:hAnsi="Calisto MT" w:cs="Helvetica"/>
           <w:color w:val="000000"/>
-          <w:sz w:val="24"/>
-          <w:szCs w:val="24"/>
-          <w:lang w:eastAsia="es-ES"/>
-        </w:rPr>
-        <w:t xml:space="preserve">. (s/f). Chatgpt.com. Recuperado el 27 de enero de 2025, de </w:t>
+          <w:sz w:val="28"/>
+          <w:szCs w:val="28"/>
+          <w:lang w:eastAsia="es-ES"/>
+        </w:rPr>
+        <w:t xml:space="preserve">Academia EITCA. (2023, agosto 5). ¿Cómo se almacenan y administran las contraseñas en Linux? EITCA Academy. </w:t>
       </w:r>
       <w:hyperlink r:id="rId49" w:history="1">
         <w:r>
           <w:rPr>
             <w:rStyle w:val="Hipervnculo"/>
             <w:rFonts w:ascii="Calisto MT" w:eastAsia="Times New Roman" w:hAnsi="Calisto MT" w:cs="Helvetica"/>
-            <w:sz w:val="24"/>
-            <w:szCs w:val="24"/>
+            <w:sz w:val="28"/>
+            <w:szCs w:val="28"/>
             <w:lang w:eastAsia="es-ES"/>
           </w:rPr>
-          <w:t>https://chatgpt.com/c/67974c7e-eff4-8001-b82e-a537885612f0</w:t>
+          <w:t>https://es.eitca.org/cybersecurity/eitc-is-lsa-linux-system-administration/basic-linux-sysadmin-tasks/user-account-management/examination-review-user-account-management/how-are-passwords-stored-and-managed-in-linux/</w:t>
         </w:r>
       </w:hyperlink>
-      <w:r>
+    </w:p>
+    <w:p>
+      <w:pPr>
         <w:rPr>
           <w:rFonts w:ascii="Calisto MT" w:eastAsia="Times New Roman" w:hAnsi="Calisto MT" w:cs="Helvetica"/>
           <w:color w:val="000000"/>
-          <w:sz w:val="24"/>
-          <w:szCs w:val="24"/>
-          <w:lang w:eastAsia="es-ES"/>
-        </w:rPr>
-        <w:t xml:space="preserve"> </w:t>
-      </w:r>
-    </w:p>
-    <w:p>
-      <w:pPr>
-        <w:spacing w:before="100" w:beforeAutospacing="1" w:after="0" w:line="480" w:lineRule="auto"/>
-        <w:ind w:left="720" w:hanging="720"/>
+          <w:sz w:val="28"/>
+          <w:szCs w:val="28"/>
+          <w:lang w:eastAsia="es-ES"/>
+        </w:rPr>
+      </w:pPr>
+    </w:p>
+    <w:p>
+      <w:pPr>
         <w:rPr>
           <w:rFonts w:ascii="Calisto MT" w:eastAsia="Times New Roman" w:hAnsi="Calisto MT" w:cs="Helvetica"/>
           <w:color w:val="000000"/>
-          <w:sz w:val="24"/>
-          <w:szCs w:val="24"/>
-          <w:lang w:eastAsia="es-ES"/>
-        </w:rPr>
-      </w:pPr>
-      <w:proofErr w:type="spellStart"/>
+          <w:sz w:val="28"/>
+          <w:szCs w:val="28"/>
+          <w:lang w:eastAsia="es-ES"/>
+        </w:rPr>
+      </w:pPr>
       <w:r>
         <w:rPr>
           <w:rFonts w:ascii="Calisto MT" w:eastAsia="Times New Roman" w:hAnsi="Calisto MT" w:cs="Helvetica"/>
           <w:color w:val="000000"/>
-          <w:sz w:val="24"/>
-          <w:szCs w:val="24"/>
-          <w:lang w:eastAsia="es-ES"/>
-        </w:rPr>
-        <w:t>Gomar</w:t>
-      </w:r>
-      <w:proofErr w:type="spellEnd"/>
-      <w:r>
-        <w:rPr>
-          <w:rFonts w:ascii="Calisto MT" w:eastAsia="Times New Roman" w:hAnsi="Calisto MT" w:cs="Helvetica"/>
-          <w:color w:val="000000"/>
-          <w:sz w:val="24"/>
-          <w:szCs w:val="24"/>
-          <w:lang w:eastAsia="es-ES"/>
-        </w:rPr>
-        <w:t>, J. (2018, noviembre 11). </w:t>
-      </w:r>
-      <w:r>
-        <w:rPr>
-          <w:rFonts w:ascii="Calisto MT" w:eastAsia="Times New Roman" w:hAnsi="Calisto MT" w:cs="Helvetica"/>
-          <w:i/>
-          <w:iCs/>
-          <w:color w:val="000000"/>
-          <w:sz w:val="24"/>
-          <w:szCs w:val="24"/>
-          <w:lang w:eastAsia="es-ES"/>
-        </w:rPr>
-        <w:t>Mejores aplicaciones para desfragmentar un disco duro</w:t>
-      </w:r>
-      <w:r>
-        <w:rPr>
-          <w:rFonts w:ascii="Calisto MT" w:eastAsia="Times New Roman" w:hAnsi="Calisto MT" w:cs="Helvetica"/>
-          <w:color w:val="000000"/>
-          <w:sz w:val="24"/>
-          <w:szCs w:val="24"/>
-          <w:lang w:eastAsia="es-ES"/>
-        </w:rPr>
-        <w:t xml:space="preserve">. Profesional </w:t>
-      </w:r>
-      <w:proofErr w:type="spellStart"/>
-      <w:r>
-        <w:rPr>
-          <w:rFonts w:ascii="Calisto MT" w:eastAsia="Times New Roman" w:hAnsi="Calisto MT" w:cs="Helvetica"/>
-          <w:color w:val="000000"/>
-          <w:sz w:val="24"/>
-          <w:szCs w:val="24"/>
-          <w:lang w:eastAsia="es-ES"/>
-        </w:rPr>
-        <w:t>Review</w:t>
-      </w:r>
-      <w:proofErr w:type="spellEnd"/>
-      <w:r>
-        <w:rPr>
-          <w:rFonts w:ascii="Calisto MT" w:eastAsia="Times New Roman" w:hAnsi="Calisto MT" w:cs="Helvetica"/>
-          <w:color w:val="000000"/>
-          <w:sz w:val="24"/>
-          <w:szCs w:val="24"/>
-          <w:lang w:eastAsia="es-ES"/>
-        </w:rPr>
-        <w:t xml:space="preserve">; Miguel Ángel Navas. </w:t>
+          <w:sz w:val="28"/>
+          <w:szCs w:val="28"/>
+          <w:lang w:eastAsia="es-ES"/>
+        </w:rPr>
+        <w:t xml:space="preserve">ChatGPT. (s/f). Chatgpt.com. Recuperado el 7 de febrero de 2025, de </w:t>
       </w:r>
       <w:hyperlink r:id="rId50" w:history="1">
         <w:r>
           <w:rPr>
             <w:rStyle w:val="Hipervnculo"/>
             <w:rFonts w:ascii="Calisto MT" w:eastAsia="Times New Roman" w:hAnsi="Calisto MT" w:cs="Helvetica"/>
-            <w:sz w:val="24"/>
-            <w:szCs w:val="24"/>
+            <w:sz w:val="28"/>
+            <w:szCs w:val="28"/>
             <w:lang w:eastAsia="es-ES"/>
           </w:rPr>
-          <w:t>https://www.profesionalreview.com/2018/11/11/mejores-aplicaciones-desfragmentar/</w:t>
+          <w:t>https://chatgpt.com/c/67a253d8-55c0-8008-a24e-125ee9870d7a</w:t>
         </w:r>
       </w:hyperlink>
-      <w:r>
+    </w:p>
+    <w:p>
+      <w:pPr>
         <w:rPr>
           <w:rFonts w:ascii="Calisto MT" w:eastAsia="Times New Roman" w:hAnsi="Calisto MT" w:cs="Helvetica"/>
           <w:color w:val="000000"/>
-          <w:sz w:val="24"/>
-          <w:szCs w:val="24"/>
-          <w:lang w:eastAsia="es-ES"/>
-        </w:rPr>
-        <w:t xml:space="preserve"> </w:t>
-      </w:r>
-    </w:p>
-    <w:p>
-      <w:pPr>
-        <w:spacing w:before="100" w:beforeAutospacing="1" w:after="0" w:line="480" w:lineRule="auto"/>
-        <w:ind w:left="720" w:hanging="720"/>
+          <w:sz w:val="28"/>
+          <w:szCs w:val="28"/>
+          <w:lang w:eastAsia="es-ES"/>
+        </w:rPr>
+      </w:pPr>
+    </w:p>
+    <w:p>
+      <w:pPr>
         <w:rPr>
           <w:rFonts w:ascii="Calisto MT" w:eastAsia="Times New Roman" w:hAnsi="Calisto MT" w:cs="Helvetica"/>
           <w:color w:val="000000"/>
-          <w:sz w:val="24"/>
-          <w:szCs w:val="24"/>
+          <w:sz w:val="28"/>
+          <w:szCs w:val="28"/>
           <w:lang w:eastAsia="es-ES"/>
         </w:rPr>
       </w:pPr>
@@ -11366,207 +10349,87 @@
         <w:rPr>
           <w:rFonts w:ascii="Calisto MT" w:eastAsia="Times New Roman" w:hAnsi="Calisto MT" w:cs="Helvetica"/>
           <w:color w:val="000000"/>
-          <w:sz w:val="24"/>
-          <w:szCs w:val="24"/>
-          <w:lang w:eastAsia="es-ES"/>
-        </w:rPr>
-        <w:t>Pastor, J. (2016, junio 16). </w:t>
-      </w:r>
-      <w:r>
-        <w:rPr>
-          <w:rFonts w:ascii="Calisto MT" w:eastAsia="Times New Roman" w:hAnsi="Calisto MT" w:cs="Helvetica"/>
-          <w:i/>
-          <w:iCs/>
-          <w:color w:val="000000"/>
-          <w:sz w:val="24"/>
-          <w:szCs w:val="24"/>
-          <w:lang w:eastAsia="es-ES"/>
-        </w:rPr>
-        <w:t>Intel ME, la inquietante CPU que controla nuestros procesadores sin que lo sepamos</w:t>
-      </w:r>
-      <w:r>
-        <w:rPr>
-          <w:rFonts w:ascii="Calisto MT" w:eastAsia="Times New Roman" w:hAnsi="Calisto MT" w:cs="Helvetica"/>
-          <w:color w:val="000000"/>
-          <w:sz w:val="24"/>
-          <w:szCs w:val="24"/>
-          <w:lang w:eastAsia="es-ES"/>
-        </w:rPr>
-        <w:t xml:space="preserve">. Xataka.com; </w:t>
-      </w:r>
-      <w:proofErr w:type="spellStart"/>
-      <w:r>
-        <w:rPr>
-          <w:rFonts w:ascii="Calisto MT" w:eastAsia="Times New Roman" w:hAnsi="Calisto MT" w:cs="Helvetica"/>
-          <w:color w:val="000000"/>
-          <w:sz w:val="24"/>
-          <w:szCs w:val="24"/>
-          <w:lang w:eastAsia="es-ES"/>
-        </w:rPr>
-        <w:t>Xataka</w:t>
-      </w:r>
-      <w:proofErr w:type="spellEnd"/>
-      <w:r>
-        <w:rPr>
-          <w:rFonts w:ascii="Calisto MT" w:eastAsia="Times New Roman" w:hAnsi="Calisto MT" w:cs="Helvetica"/>
-          <w:color w:val="000000"/>
-          <w:sz w:val="24"/>
-          <w:szCs w:val="24"/>
-          <w:lang w:eastAsia="es-ES"/>
-        </w:rPr>
-        <w:t xml:space="preserve">. </w:t>
+          <w:sz w:val="28"/>
+          <w:szCs w:val="28"/>
+          <w:lang w:eastAsia="es-ES"/>
+        </w:rPr>
+        <w:t xml:space="preserve">Jiménez, J. (2021, noviembre 21). Configura la directiva de contraseñas de Windows por seguridad. RedesZone. </w:t>
       </w:r>
       <w:hyperlink r:id="rId51" w:history="1">
         <w:r>
           <w:rPr>
             <w:rStyle w:val="Hipervnculo"/>
             <w:rFonts w:ascii="Calisto MT" w:eastAsia="Times New Roman" w:hAnsi="Calisto MT" w:cs="Helvetica"/>
-            <w:sz w:val="24"/>
-            <w:szCs w:val="24"/>
+            <w:sz w:val="28"/>
+            <w:szCs w:val="28"/>
             <w:lang w:eastAsia="es-ES"/>
           </w:rPr>
-          <w:t>https://www.xataka.com/seguridad/intel-me-la-inquietante-cpu-que-controla-nuestros-procesadores-sin-que-lo-sepamos</w:t>
+          <w:t>https://www.redeszone.net/tutoriales/seguridad/configurar-directiva-contrasenas-windows/</w:t>
         </w:r>
       </w:hyperlink>
-      <w:r>
+    </w:p>
+    <w:p>
+      <w:pPr>
         <w:rPr>
           <w:rFonts w:ascii="Calisto MT" w:eastAsia="Times New Roman" w:hAnsi="Calisto MT" w:cs="Helvetica"/>
           <w:color w:val="000000"/>
-          <w:sz w:val="24"/>
-          <w:szCs w:val="24"/>
-          <w:lang w:eastAsia="es-ES"/>
-        </w:rPr>
-        <w:t xml:space="preserve"> </w:t>
-      </w:r>
-    </w:p>
-    <w:p>
-      <w:pPr>
-        <w:spacing w:before="100" w:beforeAutospacing="1" w:after="0" w:line="480" w:lineRule="auto"/>
-        <w:ind w:left="720" w:hanging="720"/>
+          <w:sz w:val="28"/>
+          <w:szCs w:val="28"/>
+          <w:lang w:eastAsia="es-ES"/>
+        </w:rPr>
+      </w:pPr>
+    </w:p>
+    <w:p>
+      <w:pPr>
         <w:rPr>
           <w:rFonts w:ascii="Calisto MT" w:eastAsia="Times New Roman" w:hAnsi="Calisto MT" w:cs="Helvetica"/>
           <w:color w:val="000000"/>
-          <w:sz w:val="24"/>
-          <w:szCs w:val="24"/>
-          <w:lang w:eastAsia="es-ES"/>
-        </w:rPr>
-      </w:pPr>
-      <w:r>
-        <w:rPr>
-          <w:rFonts w:ascii="Calisto MT" w:eastAsia="Times New Roman" w:hAnsi="Calisto MT" w:cs="Helvetica"/>
-          <w:i/>
-          <w:iCs/>
-          <w:color w:val="000000"/>
-          <w:sz w:val="24"/>
-          <w:szCs w:val="24"/>
-          <w:lang w:eastAsia="es-ES"/>
-        </w:rPr>
-        <w:t xml:space="preserve">Programa para clonar disco duro - </w:t>
-      </w:r>
-      <w:proofErr w:type="spellStart"/>
-      <w:r>
-        <w:rPr>
-          <w:rFonts w:ascii="Calisto MT" w:eastAsia="Times New Roman" w:hAnsi="Calisto MT" w:cs="Helvetica"/>
-          <w:i/>
-          <w:iCs/>
-          <w:color w:val="000000"/>
-          <w:sz w:val="24"/>
-          <w:szCs w:val="24"/>
-          <w:lang w:eastAsia="es-ES"/>
-        </w:rPr>
-        <w:t>EaseUS</w:t>
-      </w:r>
-      <w:proofErr w:type="spellEnd"/>
-      <w:r>
-        <w:rPr>
-          <w:rFonts w:ascii="Calisto MT" w:eastAsia="Times New Roman" w:hAnsi="Calisto MT" w:cs="Helvetica"/>
-          <w:i/>
-          <w:iCs/>
-          <w:color w:val="000000"/>
-          <w:sz w:val="24"/>
-          <w:szCs w:val="24"/>
-          <w:lang w:eastAsia="es-ES"/>
-        </w:rPr>
-        <w:t xml:space="preserve"> Todo </w:t>
-      </w:r>
-      <w:proofErr w:type="spellStart"/>
-      <w:r>
-        <w:rPr>
-          <w:rFonts w:ascii="Calisto MT" w:eastAsia="Times New Roman" w:hAnsi="Calisto MT" w:cs="Helvetica"/>
-          <w:i/>
-          <w:iCs/>
-          <w:color w:val="000000"/>
-          <w:sz w:val="24"/>
-          <w:szCs w:val="24"/>
-          <w:lang w:eastAsia="es-ES"/>
-        </w:rPr>
-        <w:t>Backup</w:t>
-      </w:r>
-      <w:proofErr w:type="spellEnd"/>
+          <w:sz w:val="28"/>
+          <w:szCs w:val="28"/>
+          <w:lang w:eastAsia="es-ES"/>
+        </w:rPr>
+      </w:pPr>
       <w:r>
         <w:rPr>
           <w:rFonts w:ascii="Calisto MT" w:eastAsia="Times New Roman" w:hAnsi="Calisto MT" w:cs="Helvetica"/>
           <w:color w:val="000000"/>
-          <w:sz w:val="24"/>
-          <w:szCs w:val="24"/>
-          <w:lang w:eastAsia="es-ES"/>
-        </w:rPr>
-        <w:t xml:space="preserve">. (2015, agosto 25). </w:t>
-      </w:r>
-      <w:proofErr w:type="spellStart"/>
-      <w:r>
-        <w:rPr>
-          <w:rFonts w:ascii="Calisto MT" w:eastAsia="Times New Roman" w:hAnsi="Calisto MT" w:cs="Helvetica"/>
-          <w:color w:val="000000"/>
-          <w:sz w:val="24"/>
-          <w:szCs w:val="24"/>
-          <w:lang w:eastAsia="es-ES"/>
-        </w:rPr>
-        <w:t>EaseUS</w:t>
-      </w:r>
-      <w:proofErr w:type="spellEnd"/>
-      <w:r>
-        <w:rPr>
-          <w:rFonts w:ascii="Calisto MT" w:eastAsia="Times New Roman" w:hAnsi="Calisto MT" w:cs="Helvetica"/>
-          <w:color w:val="000000"/>
-          <w:sz w:val="24"/>
-          <w:szCs w:val="24"/>
-          <w:lang w:eastAsia="es-ES"/>
-        </w:rPr>
-        <w:t xml:space="preserve">. </w:t>
+          <w:sz w:val="28"/>
+          <w:szCs w:val="28"/>
+          <w:lang w:eastAsia="es-ES"/>
+        </w:rPr>
+        <w:t xml:space="preserve">Viezelyte, K. (s/f). ¿Dónde están las contraseñas guardadas (en) Windows? NordPass. Recuperado el 7 de febrero de 2025, de </w:t>
       </w:r>
       <w:hyperlink r:id="rId52" w:history="1">
         <w:r>
           <w:rPr>
             <w:rStyle w:val="Hipervnculo"/>
             <w:rFonts w:ascii="Calisto MT" w:eastAsia="Times New Roman" w:hAnsi="Calisto MT" w:cs="Helvetica"/>
-            <w:sz w:val="24"/>
-            <w:szCs w:val="24"/>
+            <w:sz w:val="28"/>
+            <w:szCs w:val="28"/>
             <w:lang w:eastAsia="es-ES"/>
           </w:rPr>
-          <w:t>https://es.easeus.com/backup-recovery/clone-hard-drive.html</w:t>
+          <w:t>https://nordpass.com/es/blog/where-are-passwords-stored-in-windows/</w:t>
         </w:r>
       </w:hyperlink>
-      <w:r>
+    </w:p>
+    <w:p>
+      <w:pPr>
         <w:rPr>
           <w:rFonts w:ascii="Calisto MT" w:eastAsia="Times New Roman" w:hAnsi="Calisto MT" w:cs="Helvetica"/>
           <w:color w:val="000000"/>
-          <w:sz w:val="24"/>
-          <w:szCs w:val="24"/>
-          <w:lang w:eastAsia="es-ES"/>
-        </w:rPr>
-        <w:t xml:space="preserve"> </w:t>
-      </w:r>
-    </w:p>
-    <w:p>
-      <w:pPr>
-        <w:spacing w:before="100" w:beforeAutospacing="1" w:after="0" w:line="480" w:lineRule="auto"/>
-        <w:ind w:left="720" w:hanging="720"/>
+          <w:sz w:val="28"/>
+          <w:szCs w:val="28"/>
+          <w:lang w:eastAsia="es-ES"/>
+        </w:rPr>
+      </w:pPr>
+    </w:p>
+    <w:p>
+      <w:pPr>
         <w:rPr>
           <w:rFonts w:ascii="Calisto MT" w:eastAsia="Times New Roman" w:hAnsi="Calisto MT" w:cs="Helvetica"/>
           <w:color w:val="000000"/>
-          <w:sz w:val="24"/>
-          <w:szCs w:val="24"/>
+          <w:sz w:val="28"/>
+          <w:szCs w:val="28"/>
           <w:lang w:eastAsia="es-ES"/>
         </w:rPr>
       </w:pPr>
@@ -11574,101 +10437,37 @@
         <w:rPr>
           <w:rFonts w:ascii="Calisto MT" w:eastAsia="Times New Roman" w:hAnsi="Calisto MT" w:cs="Helvetica"/>
           <w:color w:val="000000"/>
-          <w:sz w:val="24"/>
-          <w:szCs w:val="24"/>
-          <w:lang w:eastAsia="es-ES"/>
-        </w:rPr>
-        <w:t xml:space="preserve">(S/f-a). Softonic.com. Recuperado el 27 de enero de 2025, de </w:t>
+          <w:sz w:val="28"/>
+          <w:szCs w:val="28"/>
+          <w:lang w:eastAsia="es-ES"/>
+        </w:rPr>
+        <w:t xml:space="preserve">Windows 10 ~ Como accedo a las contraseñas guardadas. (s/f). Microsoft.com. Recuperado el 7 de febrero de 2025, de </w:t>
       </w:r>
       <w:hyperlink r:id="rId53" w:history="1">
         <w:r>
           <w:rPr>
             <w:rStyle w:val="Hipervnculo"/>
             <w:rFonts w:ascii="Calisto MT" w:eastAsia="Times New Roman" w:hAnsi="Calisto MT" w:cs="Helvetica"/>
-            <w:sz w:val="24"/>
-            <w:szCs w:val="24"/>
+            <w:sz w:val="28"/>
+            <w:szCs w:val="28"/>
             <w:lang w:eastAsia="es-ES"/>
           </w:rPr>
-          <w:t>https://ultradefrag-64bit.softonic.com/</w:t>
+          <w:t>https://answers.microsoft.com/es-es/windows/forum/all/windows-10-como-accedo-a-las-contraseñas/82dac251-be27-4067-8efd-29ad839b29bd</w:t>
         </w:r>
       </w:hyperlink>
-      <w:r>
+    </w:p>
+    <w:p>
+      <w:pPr>
         <w:rPr>
           <w:rFonts w:ascii="Calisto MT" w:eastAsia="Times New Roman" w:hAnsi="Calisto MT" w:cs="Helvetica"/>
+          <w:i/>
+          <w:iCs/>
           <w:color w:val="000000"/>
-          <w:sz w:val="24"/>
-          <w:szCs w:val="24"/>
-          <w:lang w:eastAsia="es-ES"/>
-        </w:rPr>
-        <w:t xml:space="preserve"> </w:t>
-      </w:r>
-    </w:p>
-    <w:p>
-      <w:pPr>
-        <w:spacing w:before="100" w:beforeAutospacing="1" w:after="0" w:line="480" w:lineRule="auto"/>
-        <w:ind w:left="720" w:hanging="720"/>
-        <w:rPr>
-          <w:rFonts w:ascii="Calisto MT" w:eastAsia="Times New Roman" w:hAnsi="Calisto MT" w:cs="Helvetica"/>
-          <w:color w:val="000000"/>
-          <w:sz w:val="24"/>
-          <w:szCs w:val="24"/>
-          <w:lang w:eastAsia="es-ES"/>
-        </w:rPr>
-      </w:pPr>
-      <w:r>
-        <w:rPr>
-          <w:rFonts w:ascii="Calisto MT" w:eastAsia="Times New Roman" w:hAnsi="Calisto MT" w:cs="Helvetica"/>
-          <w:color w:val="000000"/>
-          <w:sz w:val="24"/>
-          <w:szCs w:val="24"/>
-          <w:lang w:eastAsia="es-ES"/>
-        </w:rPr>
-        <w:t xml:space="preserve">(S/f-b). </w:t>
-      </w:r>
-      <w:proofErr w:type="spellStart"/>
-      <w:r>
-        <w:rPr>
-          <w:rFonts w:ascii="Calisto MT" w:eastAsia="Times New Roman" w:hAnsi="Calisto MT" w:cs="Helvetica"/>
-          <w:color w:val="000000"/>
-          <w:sz w:val="24"/>
-          <w:szCs w:val="24"/>
-          <w:lang w:eastAsia="es-ES"/>
-        </w:rPr>
-        <w:t>Intel.la</w:t>
-      </w:r>
-      <w:proofErr w:type="spellEnd"/>
-      <w:r>
-        <w:rPr>
-          <w:rFonts w:ascii="Calisto MT" w:eastAsia="Times New Roman" w:hAnsi="Calisto MT" w:cs="Helvetica"/>
-          <w:color w:val="000000"/>
-          <w:sz w:val="24"/>
-          <w:szCs w:val="24"/>
-          <w:lang w:eastAsia="es-ES"/>
-        </w:rPr>
-        <w:t xml:space="preserve">. Recuperado el 27 de enero de 2025, de </w:t>
-      </w:r>
-      <w:hyperlink r:id="rId54" w:history="1">
-        <w:r>
-          <w:rPr>
-            <w:rStyle w:val="Hipervnculo"/>
-            <w:rFonts w:ascii="Calisto MT" w:eastAsia="Times New Roman" w:hAnsi="Calisto MT" w:cs="Helvetica"/>
-            <w:sz w:val="24"/>
-            <w:szCs w:val="24"/>
-            <w:lang w:eastAsia="es-ES"/>
-          </w:rPr>
-          <w:t>https://www.intel.la/content/www/xl/es/gaming/resources/cpu-clock-speed.html</w:t>
-        </w:r>
-      </w:hyperlink>
-      <w:r>
-        <w:rPr>
-          <w:rFonts w:ascii="Calisto MT" w:eastAsia="Times New Roman" w:hAnsi="Calisto MT" w:cs="Helvetica"/>
-          <w:color w:val="000000"/>
-          <w:sz w:val="24"/>
-          <w:szCs w:val="24"/>
-          <w:lang w:eastAsia="es-ES"/>
-        </w:rPr>
-        <w:t xml:space="preserve"> </w:t>
-      </w:r>
+          <w:sz w:val="28"/>
+          <w:szCs w:val="28"/>
+          <w:lang w:eastAsia="es-ES"/>
+        </w:rPr>
+      </w:pPr>
     </w:p>
     <w:p>
       <w:pPr>
@@ -11680,8 +10479,8 @@
       </w:pPr>
     </w:p>
     <w:sectPr>
-      <w:headerReference w:type="default" r:id="rId55"/>
-      <w:footerReference w:type="default" r:id="rId56"/>
+      <w:headerReference w:type="default" r:id="rId54"/>
+      <w:footerReference w:type="default" r:id="rId55"/>
       <w:pgSz w:w="11906" w:h="16838"/>
       <w:pgMar w:top="1417" w:right="1701" w:bottom="1417" w:left="1701" w:header="708" w:footer="708" w:gutter="0"/>
       <w:pgNumType w:start="0"/>
@@ -11694,7 +10493,7 @@
 </file>
 
 <file path=word/endnotes.xml><?xml version="1.0" encoding="utf-8"?>
-<w:endnotes xmlns:wpc="http://schemas.microsoft.com/office/word/2010/wordprocessingCanvas" xmlns:cx="http://schemas.microsoft.com/office/drawing/2014/chartex" xmlns:mc="http://schemas.openxmlformats.org/markup-compatibility/2006" xmlns:o="urn:schemas-microsoft-com:office:office" xmlns:r="http://schemas.openxmlformats.org/officeDocument/2006/relationships" xmlns:m="http://schemas.openxmlformats.org/officeDocument/2006/math" xmlns:v="urn:schemas-microsoft-com:vml" xmlns:wp14="http://schemas.microsoft.com/office/word/2010/wordprocessingDrawing" xmlns:wp="http://schemas.openxmlformats.org/drawingml/2006/wordprocessingDrawing" xmlns:w10="urn:schemas-microsoft-com:office:word" xmlns:w="http://schemas.openxmlformats.org/wordprocessingml/2006/main" xmlns:w14="http://schemas.microsoft.com/office/word/2010/wordml" xmlns:w15="http://schemas.microsoft.com/office/word/2012/wordml" xmlns:w16se="http://schemas.microsoft.com/office/word/2015/wordml/symex" xmlns:wpg="http://schemas.microsoft.com/office/word/2010/wordprocessingGroup" xmlns:wpi="http://schemas.microsoft.com/office/word/2010/wordprocessingInk" xmlns:wne="http://schemas.microsoft.com/office/word/2006/wordml" xmlns:wps="http://schemas.microsoft.com/office/word/2010/wordprocessingShape" mc:Ignorable="w14 w15 w16se wp14">
+<w:endnotes xmlns:wpc="http://schemas.microsoft.com/office/word/2010/wordprocessingCanvas" xmlns:cx="http://schemas.microsoft.com/office/drawing/2014/chartex" xmlns:cx1="http://schemas.microsoft.com/office/drawing/2015/9/8/chartex" xmlns:cx2="http://schemas.microsoft.com/office/drawing/2015/10/21/chartex" xmlns:cx3="http://schemas.microsoft.com/office/drawing/2016/5/9/chartex" xmlns:cx4="http://schemas.microsoft.com/office/drawing/2016/5/10/chartex" xmlns:cx5="http://schemas.microsoft.com/office/drawing/2016/5/11/chartex" xmlns:cx6="http://schemas.microsoft.com/office/drawing/2016/5/12/chartex" xmlns:cx7="http://schemas.microsoft.com/office/drawing/2016/5/13/chartex" xmlns:cx8="http://schemas.microsoft.com/office/drawing/2016/5/14/chartex" xmlns:mc="http://schemas.openxmlformats.org/markup-compatibility/2006" xmlns:aink="http://schemas.microsoft.com/office/drawing/2016/ink" xmlns:am3d="http://schemas.microsoft.com/office/drawing/2017/model3d" xmlns:o="urn:schemas-microsoft-com:office:office" xmlns:oel="http://schemas.microsoft.com/office/2019/extlst" xmlns:r="http://schemas.openxmlformats.org/officeDocument/2006/relationships" xmlns:m="http://schemas.openxmlformats.org/officeDocument/2006/math" xmlns:v="urn:schemas-microsoft-com:vml" xmlns:wp14="http://schemas.microsoft.com/office/word/2010/wordprocessingDrawing" xmlns:wp="http://schemas.openxmlformats.org/drawingml/2006/wordprocessingDrawing" xmlns:w10="urn:schemas-microsoft-com:office:word" xmlns:w="http://schemas.openxmlformats.org/wordprocessingml/2006/main" xmlns:w14="http://schemas.microsoft.com/office/word/2010/wordml" xmlns:w15="http://schemas.microsoft.com/office/word/2012/wordml" xmlns:w16cex="http://schemas.microsoft.com/office/word/2018/wordml/cex" xmlns:w16cid="http://schemas.microsoft.com/office/word/2016/wordml/cid" xmlns:w16="http://schemas.microsoft.com/office/word/2018/wordml" xmlns:w16du="http://schemas.microsoft.com/office/word/2023/wordml/word16du" xmlns:w16sdtdh="http://schemas.microsoft.com/office/word/2020/wordml/sdtdatahash" xmlns:w16sdtfl="http://schemas.microsoft.com/office/word/2024/wordml/sdtformatlock" xmlns:w16se="http://schemas.microsoft.com/office/word/2015/wordml/symex" xmlns:wpg="http://schemas.microsoft.com/office/word/2010/wordprocessingGroup" xmlns:wpi="http://schemas.microsoft.com/office/word/2010/wordprocessingInk" xmlns:wne="http://schemas.microsoft.com/office/word/2006/wordml" xmlns:wps="http://schemas.microsoft.com/office/word/2010/wordprocessingShape" mc:Ignorable="w14 w15 w16se w16cid w16 w16cex w16sdtdh w16sdtfl w16du wp14">
   <w:endnote w:type="separator" w:id="-1">
     <w:p>
       <w:pPr>
@@ -11726,7 +10525,7 @@
 </file>
 
 <file path=word/footer1.xml><?xml version="1.0" encoding="utf-8"?>
-<w:ftr xmlns:wpc="http://schemas.microsoft.com/office/word/2010/wordprocessingCanvas" xmlns:cx="http://schemas.microsoft.com/office/drawing/2014/chartex" xmlns:mc="http://schemas.openxmlformats.org/markup-compatibility/2006" xmlns:o="urn:schemas-microsoft-com:office:office" xmlns:r="http://schemas.openxmlformats.org/officeDocument/2006/relationships" xmlns:m="http://schemas.openxmlformats.org/officeDocument/2006/math" xmlns:v="urn:schemas-microsoft-com:vml" xmlns:wp14="http://schemas.microsoft.com/office/word/2010/wordprocessingDrawing" xmlns:wp="http://schemas.openxmlformats.org/drawingml/2006/wordprocessingDrawing" xmlns:w10="urn:schemas-microsoft-com:office:word" xmlns:w="http://schemas.openxmlformats.org/wordprocessingml/2006/main" xmlns:w14="http://schemas.microsoft.com/office/word/2010/wordml" xmlns:w15="http://schemas.microsoft.com/office/word/2012/wordml" xmlns:w16se="http://schemas.microsoft.com/office/word/2015/wordml/symex" xmlns:wpg="http://schemas.microsoft.com/office/word/2010/wordprocessingGroup" xmlns:wpi="http://schemas.microsoft.com/office/word/2010/wordprocessingInk" xmlns:wne="http://schemas.microsoft.com/office/word/2006/wordml" xmlns:wps="http://schemas.microsoft.com/office/word/2010/wordprocessingShape" mc:Ignorable="w14 w15 w16se wp14">
+<w:ftr xmlns:wpc="http://schemas.microsoft.com/office/word/2010/wordprocessingCanvas" xmlns:cx="http://schemas.microsoft.com/office/drawing/2014/chartex" xmlns:cx1="http://schemas.microsoft.com/office/drawing/2015/9/8/chartex" xmlns:cx2="http://schemas.microsoft.com/office/drawing/2015/10/21/chartex" xmlns:cx3="http://schemas.microsoft.com/office/drawing/2016/5/9/chartex" xmlns:cx4="http://schemas.microsoft.com/office/drawing/2016/5/10/chartex" xmlns:cx5="http://schemas.microsoft.com/office/drawing/2016/5/11/chartex" xmlns:cx6="http://schemas.microsoft.com/office/drawing/2016/5/12/chartex" xmlns:cx7="http://schemas.microsoft.com/office/drawing/2016/5/13/chartex" xmlns:cx8="http://schemas.microsoft.com/office/drawing/2016/5/14/chartex" xmlns:mc="http://schemas.openxmlformats.org/markup-compatibility/2006" xmlns:aink="http://schemas.microsoft.com/office/drawing/2016/ink" xmlns:am3d="http://schemas.microsoft.com/office/drawing/2017/model3d" xmlns:o="urn:schemas-microsoft-com:office:office" xmlns:oel="http://schemas.microsoft.com/office/2019/extlst" xmlns:r="http://schemas.openxmlformats.org/officeDocument/2006/relationships" xmlns:m="http://schemas.openxmlformats.org/officeDocument/2006/math" xmlns:v="urn:schemas-microsoft-com:vml" xmlns:wp14="http://schemas.microsoft.com/office/word/2010/wordprocessingDrawing" xmlns:wp="http://schemas.openxmlformats.org/drawingml/2006/wordprocessingDrawing" xmlns:w10="urn:schemas-microsoft-com:office:word" xmlns:w="http://schemas.openxmlformats.org/wordprocessingml/2006/main" xmlns:w14="http://schemas.microsoft.com/office/word/2010/wordml" xmlns:w15="http://schemas.microsoft.com/office/word/2012/wordml" xmlns:w16cex="http://schemas.microsoft.com/office/word/2018/wordml/cex" xmlns:w16cid="http://schemas.microsoft.com/office/word/2016/wordml/cid" xmlns:w16="http://schemas.microsoft.com/office/word/2018/wordml" xmlns:w16du="http://schemas.microsoft.com/office/word/2023/wordml/word16du" xmlns:w16sdtdh="http://schemas.microsoft.com/office/word/2020/wordml/sdtdatahash" xmlns:w16sdtfl="http://schemas.microsoft.com/office/word/2024/wordml/sdtformatlock" xmlns:w16se="http://schemas.microsoft.com/office/word/2015/wordml/symex" xmlns:wpg="http://schemas.microsoft.com/office/word/2010/wordprocessingGroup" xmlns:wpi="http://schemas.microsoft.com/office/word/2010/wordprocessingInk" xmlns:wne="http://schemas.microsoft.com/office/word/2006/wordml" xmlns:wps="http://schemas.microsoft.com/office/word/2010/wordprocessingShape" mc:Ignorable="w14 w15 w16se w16cid w16 w16cex w16sdtdh w16sdtfl w16du wp14">
   <w:sdt>
     <w:sdtPr>
       <w:id w:val="1251163766"/>
@@ -11876,7 +10675,7 @@
                   </v:handles>
                   <o:complex v:ext="view"/>
                 </v:shapetype>
-                <v:shape id="Pergamino horizontal 1" o:spid="_x0000_s1030" type="#_x0000_t98" style="position:absolute;margin-left:0;margin-top:0;width:52.1pt;height:39.6pt;z-index:251658240;visibility:visible;mso-wrap-style:square;mso-width-percent:0;mso-height-percent:0;mso-wrap-distance-left:9pt;mso-wrap-distance-top:0;mso-wrap-distance-right:9pt;mso-wrap-distance-bottom:0;mso-position-horizontal:center;mso-position-horizontal-relative:margin;mso-position-vertical:center;mso-position-vertical-relative:bottom-margin-area;mso-width-percent:0;mso-height-percent:0;mso-width-relative:page;mso-height-relative:page;v-text-anchor:top" o:gfxdata="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" adj="5400" filled="f" fillcolor="#17365d" strokecolor="#a5a5a5">
+                <v:shape id="Pergamino horizontal 1" o:spid="_x0000_s1030" type="#_x0000_t98" style="position:absolute;margin-left:0;margin-top:0;width:52.1pt;height:39.6pt;z-index:251658240;visibility:visible;mso-wrap-style:square;mso-width-percent:0;mso-height-percent:0;mso-wrap-distance-left:9pt;mso-wrap-distance-top:0;mso-wrap-distance-right:9pt;mso-wrap-distance-bottom:0;mso-position-horizontal:center;mso-position-horizontal-relative:margin;mso-position-vertical:center;mso-position-vertical-relative:bottom-margin-area;mso-width-percent:0;mso-height-percent:0;mso-width-relative:page;mso-height-relative:page;v-text-anchor:top" o:gfxdata="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" adj="5400" filled="f" fillcolor="#17365d" strokecolor="#a5a5a5">
                   <v:textbox>
                     <w:txbxContent>
                       <w:p>
@@ -11924,7 +10723,7 @@
 </file>
 
 <file path=word/footnotes.xml><?xml version="1.0" encoding="utf-8"?>
-<w:footnotes xmlns:wpc="http://schemas.microsoft.com/office/word/2010/wordprocessingCanvas" xmlns:cx="http://schemas.microsoft.com/office/drawing/2014/chartex" xmlns:mc="http://schemas.openxmlformats.org/markup-compatibility/2006" xmlns:o="urn:schemas-microsoft-com:office:office" xmlns:r="http://schemas.openxmlformats.org/officeDocument/2006/relationships" xmlns:m="http://schemas.openxmlformats.org/officeDocument/2006/math" xmlns:v="urn:schemas-microsoft-com:vml" xmlns:wp14="http://schemas.microsoft.com/office/word/2010/wordprocessingDrawing" xmlns:wp="http://schemas.openxmlformats.org/drawingml/2006/wordprocessingDrawing" xmlns:w10="urn:schemas-microsoft-com:office:word" xmlns:w="http://schemas.openxmlformats.org/wordprocessingml/2006/main" xmlns:w14="http://schemas.microsoft.com/office/word/2010/wordml" xmlns:w15="http://schemas.microsoft.com/office/word/2012/wordml" xmlns:w16se="http://schemas.microsoft.com/office/word/2015/wordml/symex" xmlns:wpg="http://schemas.microsoft.com/office/word/2010/wordprocessingGroup" xmlns:wpi="http://schemas.microsoft.com/office/word/2010/wordprocessingInk" xmlns:wne="http://schemas.microsoft.com/office/word/2006/wordml" xmlns:wps="http://schemas.microsoft.com/office/word/2010/wordprocessingShape" mc:Ignorable="w14 w15 w16se wp14">
+<w:footnotes xmlns:wpc="http://schemas.microsoft.com/office/word/2010/wordprocessingCanvas" xmlns:cx="http://schemas.microsoft.com/office/drawing/2014/chartex" xmlns:cx1="http://schemas.microsoft.com/office/drawing/2015/9/8/chartex" xmlns:cx2="http://schemas.microsoft.com/office/drawing/2015/10/21/chartex" xmlns:cx3="http://schemas.microsoft.com/office/drawing/2016/5/9/chartex" xmlns:cx4="http://schemas.microsoft.com/office/drawing/2016/5/10/chartex" xmlns:cx5="http://schemas.microsoft.com/office/drawing/2016/5/11/chartex" xmlns:cx6="http://schemas.microsoft.com/office/drawing/2016/5/12/chartex" xmlns:cx7="http://schemas.microsoft.com/office/drawing/2016/5/13/chartex" xmlns:cx8="http://schemas.microsoft.com/office/drawing/2016/5/14/chartex" xmlns:mc="http://schemas.openxmlformats.org/markup-compatibility/2006" xmlns:aink="http://schemas.microsoft.com/office/drawing/2016/ink" xmlns:am3d="http://schemas.microsoft.com/office/drawing/2017/model3d" xmlns:o="urn:schemas-microsoft-com:office:office" xmlns:oel="http://schemas.microsoft.com/office/2019/extlst" xmlns:r="http://schemas.openxmlformats.org/officeDocument/2006/relationships" xmlns:m="http://schemas.openxmlformats.org/officeDocument/2006/math" xmlns:v="urn:schemas-microsoft-com:vml" xmlns:wp14="http://schemas.microsoft.com/office/word/2010/wordprocessingDrawing" xmlns:wp="http://schemas.openxmlformats.org/drawingml/2006/wordprocessingDrawing" xmlns:w10="urn:schemas-microsoft-com:office:word" xmlns:w="http://schemas.openxmlformats.org/wordprocessingml/2006/main" xmlns:w14="http://schemas.microsoft.com/office/word/2010/wordml" xmlns:w15="http://schemas.microsoft.com/office/word/2012/wordml" xmlns:w16cex="http://schemas.microsoft.com/office/word/2018/wordml/cex" xmlns:w16cid="http://schemas.microsoft.com/office/word/2016/wordml/cid" xmlns:w16="http://schemas.microsoft.com/office/word/2018/wordml" xmlns:w16du="http://schemas.microsoft.com/office/word/2023/wordml/word16du" xmlns:w16sdtdh="http://schemas.microsoft.com/office/word/2020/wordml/sdtdatahash" xmlns:w16sdtfl="http://schemas.microsoft.com/office/word/2024/wordml/sdtformatlock" xmlns:w16se="http://schemas.microsoft.com/office/word/2015/wordml/symex" xmlns:wpg="http://schemas.microsoft.com/office/word/2010/wordprocessingGroup" xmlns:wpi="http://schemas.microsoft.com/office/word/2010/wordprocessingInk" xmlns:wne="http://schemas.microsoft.com/office/word/2006/wordml" xmlns:wps="http://schemas.microsoft.com/office/word/2010/wordprocessingShape" mc:Ignorable="w14 w15 w16se w16cid w16 w16cex w16sdtdh w16sdtfl w16du wp14">
   <w:footnote w:type="separator" w:id="-1">
     <w:p>
       <w:pPr>
@@ -11956,7 +10755,7 @@
 </file>
 
 <file path=word/header1.xml><?xml version="1.0" encoding="utf-8"?>
-<w:hdr xmlns:wpc="http://schemas.microsoft.com/office/word/2010/wordprocessingCanvas" xmlns:cx="http://schemas.microsoft.com/office/drawing/2014/chartex" xmlns:mc="http://schemas.openxmlformats.org/markup-compatibility/2006" xmlns:o="urn:schemas-microsoft-com:office:office" xmlns:r="http://schemas.openxmlformats.org/officeDocument/2006/relationships" xmlns:m="http://schemas.openxmlformats.org/officeDocument/2006/math" xmlns:v="urn:schemas-microsoft-com:vml" xmlns:wp14="http://schemas.microsoft.com/office/word/2010/wordprocessingDrawing" xmlns:wp="http://schemas.openxmlformats.org/drawingml/2006/wordprocessingDrawing" xmlns:w10="urn:schemas-microsoft-com:office:word" xmlns:w="http://schemas.openxmlformats.org/wordprocessingml/2006/main" xmlns:w14="http://schemas.microsoft.com/office/word/2010/wordml" xmlns:w15="http://schemas.microsoft.com/office/word/2012/wordml" xmlns:w16se="http://schemas.microsoft.com/office/word/2015/wordml/symex" xmlns:wpg="http://schemas.microsoft.com/office/word/2010/wordprocessingGroup" xmlns:wpi="http://schemas.microsoft.com/office/word/2010/wordprocessingInk" xmlns:wne="http://schemas.microsoft.com/office/word/2006/wordml" xmlns:wps="http://schemas.microsoft.com/office/word/2010/wordprocessingShape" mc:Ignorable="w14 w15 w16se wp14">
+<w:hdr xmlns:wpc="http://schemas.microsoft.com/office/word/2010/wordprocessingCanvas" xmlns:cx="http://schemas.microsoft.com/office/drawing/2014/chartex" xmlns:cx1="http://schemas.microsoft.com/office/drawing/2015/9/8/chartex" xmlns:cx2="http://schemas.microsoft.com/office/drawing/2015/10/21/chartex" xmlns:cx3="http://schemas.microsoft.com/office/drawing/2016/5/9/chartex" xmlns:cx4="http://schemas.microsoft.com/office/drawing/2016/5/10/chartex" xmlns:cx5="http://schemas.microsoft.com/office/drawing/2016/5/11/chartex" xmlns:cx6="http://schemas.microsoft.com/office/drawing/2016/5/12/chartex" xmlns:cx7="http://schemas.microsoft.com/office/drawing/2016/5/13/chartex" xmlns:cx8="http://schemas.microsoft.com/office/drawing/2016/5/14/chartex" xmlns:mc="http://schemas.openxmlformats.org/markup-compatibility/2006" xmlns:aink="http://schemas.microsoft.com/office/drawing/2016/ink" xmlns:am3d="http://schemas.microsoft.com/office/drawing/2017/model3d" xmlns:o="urn:schemas-microsoft-com:office:office" xmlns:oel="http://schemas.microsoft.com/office/2019/extlst" xmlns:r="http://schemas.openxmlformats.org/officeDocument/2006/relationships" xmlns:m="http://schemas.openxmlformats.org/officeDocument/2006/math" xmlns:v="urn:schemas-microsoft-com:vml" xmlns:wp14="http://schemas.microsoft.com/office/word/2010/wordprocessingDrawing" xmlns:wp="http://schemas.openxmlformats.org/drawingml/2006/wordprocessingDrawing" xmlns:w10="urn:schemas-microsoft-com:office:word" xmlns:w="http://schemas.openxmlformats.org/wordprocessingml/2006/main" xmlns:w14="http://schemas.microsoft.com/office/word/2010/wordml" xmlns:w15="http://schemas.microsoft.com/office/word/2012/wordml" xmlns:w16cex="http://schemas.microsoft.com/office/word/2018/wordml/cex" xmlns:w16cid="http://schemas.microsoft.com/office/word/2016/wordml/cid" xmlns:w16="http://schemas.microsoft.com/office/word/2018/wordml" xmlns:w16du="http://schemas.microsoft.com/office/word/2023/wordml/word16du" xmlns:w16sdtdh="http://schemas.microsoft.com/office/word/2020/wordml/sdtdatahash" xmlns:w16sdtfl="http://schemas.microsoft.com/office/word/2024/wordml/sdtformatlock" xmlns:w16se="http://schemas.microsoft.com/office/word/2015/wordml/symex" xmlns:wpg="http://schemas.microsoft.com/office/word/2010/wordprocessingGroup" xmlns:wpi="http://schemas.microsoft.com/office/word/2010/wordprocessingInk" xmlns:wne="http://schemas.microsoft.com/office/word/2006/wordml" xmlns:wps="http://schemas.microsoft.com/office/word/2010/wordprocessingShape" mc:Ignorable="w14 w15 w16se w16cid w16 w16cex w16sdtdh w16sdtfl w16du wp14">
   <w:p>
     <w:pPr>
       <w:pStyle w:val="Encabezado"/>
@@ -11971,7 +10770,7 @@
 </file>
 
 <file path=word/numbering.xml><?xml version="1.0" encoding="utf-8"?>
-<w:numbering xmlns:wpc="http://schemas.microsoft.com/office/word/2010/wordprocessingCanvas" xmlns:cx="http://schemas.microsoft.com/office/drawing/2014/chartex" xmlns:mc="http://schemas.openxmlformats.org/markup-compatibility/2006" xmlns:o="urn:schemas-microsoft-com:office:office" xmlns:r="http://schemas.openxmlformats.org/officeDocument/2006/relationships" xmlns:m="http://schemas.openxmlformats.org/officeDocument/2006/math" xmlns:v="urn:schemas-microsoft-com:vml" xmlns:wp14="http://schemas.microsoft.com/office/word/2010/wordprocessingDrawing" xmlns:wp="http://schemas.openxmlformats.org/drawingml/2006/wordprocessingDrawing" xmlns:w10="urn:schemas-microsoft-com:office:word" xmlns:w="http://schemas.openxmlformats.org/wordprocessingml/2006/main" xmlns:w14="http://schemas.microsoft.com/office/word/2010/wordml" xmlns:w15="http://schemas.microsoft.com/office/word/2012/wordml" xmlns:w16se="http://schemas.microsoft.com/office/word/2015/wordml/symex" xmlns:wpg="http://schemas.microsoft.com/office/word/2010/wordprocessingGroup" xmlns:wpi="http://schemas.microsoft.com/office/word/2010/wordprocessingInk" xmlns:wne="http://schemas.microsoft.com/office/word/2006/wordml" xmlns:wps="http://schemas.microsoft.com/office/word/2010/wordprocessingShape" mc:Ignorable="w14 w15 w16se wp14">
+<w:numbering xmlns:wpc="http://schemas.microsoft.com/office/word/2010/wordprocessingCanvas" xmlns:cx="http://schemas.microsoft.com/office/drawing/2014/chartex" xmlns:cx1="http://schemas.microsoft.com/office/drawing/2015/9/8/chartex" xmlns:cx2="http://schemas.microsoft.com/office/drawing/2015/10/21/chartex" xmlns:cx3="http://schemas.microsoft.com/office/drawing/2016/5/9/chartex" xmlns:cx4="http://schemas.microsoft.com/office/drawing/2016/5/10/chartex" xmlns:cx5="http://schemas.microsoft.com/office/drawing/2016/5/11/chartex" xmlns:cx6="http://schemas.microsoft.com/office/drawing/2016/5/12/chartex" xmlns:cx7="http://schemas.microsoft.com/office/drawing/2016/5/13/chartex" xmlns:cx8="http://schemas.microsoft.com/office/drawing/2016/5/14/chartex" xmlns:mc="http://schemas.openxmlformats.org/markup-compatibility/2006" xmlns:aink="http://schemas.microsoft.com/office/drawing/2016/ink" xmlns:am3d="http://schemas.microsoft.com/office/drawing/2017/model3d" xmlns:o="urn:schemas-microsoft-com:office:office" xmlns:oel="http://schemas.microsoft.com/office/2019/extlst" xmlns:r="http://schemas.openxmlformats.org/officeDocument/2006/relationships" xmlns:m="http://schemas.openxmlformats.org/officeDocument/2006/math" xmlns:v="urn:schemas-microsoft-com:vml" xmlns:wp14="http://schemas.microsoft.com/office/word/2010/wordprocessingDrawing" xmlns:wp="http://schemas.openxmlformats.org/drawingml/2006/wordprocessingDrawing" xmlns:w10="urn:schemas-microsoft-com:office:word" xmlns:w="http://schemas.openxmlformats.org/wordprocessingml/2006/main" xmlns:w14="http://schemas.microsoft.com/office/word/2010/wordml" xmlns:w15="http://schemas.microsoft.com/office/word/2012/wordml" xmlns:w16cex="http://schemas.microsoft.com/office/word/2018/wordml/cex" xmlns:w16cid="http://schemas.microsoft.com/office/word/2016/wordml/cid" xmlns:w16="http://schemas.microsoft.com/office/word/2018/wordml" xmlns:w16du="http://schemas.microsoft.com/office/word/2023/wordml/word16du" xmlns:w16sdtdh="http://schemas.microsoft.com/office/word/2020/wordml/sdtdatahash" xmlns:w16sdtfl="http://schemas.microsoft.com/office/word/2024/wordml/sdtformatlock" xmlns:w16se="http://schemas.microsoft.com/office/word/2015/wordml/symex" xmlns:wpg="http://schemas.microsoft.com/office/word/2010/wordprocessingGroup" xmlns:wpi="http://schemas.microsoft.com/office/word/2010/wordprocessingInk" xmlns:wne="http://schemas.microsoft.com/office/word/2006/wordml" xmlns:wps="http://schemas.microsoft.com/office/word/2010/wordprocessingShape" mc:Ignorable="w14 w15 w16se w16cid w16 w16cex w16sdtdh w16sdtfl w16du wp14">
   <w:abstractNum w:abstractNumId="0" w15:restartNumberingAfterBreak="0">
     <w:nsid w:val="01456133"/>
     <w:multiLevelType w:val="multilevel"/>
@@ -15358,10 +14157,10 @@
       </w:rPr>
     </w:lvl>
   </w:abstractNum>
-  <w:num w:numId="1">
+  <w:num w:numId="1" w16cid:durableId="1353723326">
     <w:abstractNumId w:val="8"/>
   </w:num>
-  <w:num w:numId="2">
+  <w:num w:numId="2" w16cid:durableId="1406494365">
     <w:abstractNumId w:val="26"/>
     <w:lvlOverride w:ilvl="0">
       <w:lvl w:ilvl="0">
@@ -15371,95 +14170,95 @@
       </w:lvl>
     </w:lvlOverride>
   </w:num>
-  <w:num w:numId="3">
+  <w:num w:numId="3" w16cid:durableId="1498304027">
     <w:abstractNumId w:val="17"/>
   </w:num>
-  <w:num w:numId="4">
+  <w:num w:numId="4" w16cid:durableId="1956013843">
     <w:abstractNumId w:val="21"/>
   </w:num>
-  <w:num w:numId="5">
+  <w:num w:numId="5" w16cid:durableId="857815929">
     <w:abstractNumId w:val="23"/>
   </w:num>
-  <w:num w:numId="6">
+  <w:num w:numId="6" w16cid:durableId="481700170">
     <w:abstractNumId w:val="27"/>
   </w:num>
-  <w:num w:numId="7">
+  <w:num w:numId="7" w16cid:durableId="1468429547">
     <w:abstractNumId w:val="6"/>
   </w:num>
-  <w:num w:numId="8">
+  <w:num w:numId="8" w16cid:durableId="1498114142">
     <w:abstractNumId w:val="24"/>
   </w:num>
-  <w:num w:numId="9">
+  <w:num w:numId="9" w16cid:durableId="1375348162">
     <w:abstractNumId w:val="28"/>
   </w:num>
-  <w:num w:numId="10">
+  <w:num w:numId="10" w16cid:durableId="695809886">
     <w:abstractNumId w:val="20"/>
   </w:num>
-  <w:num w:numId="11">
+  <w:num w:numId="11" w16cid:durableId="639464147">
     <w:abstractNumId w:val="18"/>
   </w:num>
-  <w:num w:numId="12">
+  <w:num w:numId="12" w16cid:durableId="1396398132">
     <w:abstractNumId w:val="9"/>
   </w:num>
-  <w:num w:numId="13">
+  <w:num w:numId="13" w16cid:durableId="1067337280">
     <w:abstractNumId w:val="19"/>
   </w:num>
-  <w:num w:numId="14">
+  <w:num w:numId="14" w16cid:durableId="354890293">
     <w:abstractNumId w:val="1"/>
   </w:num>
-  <w:num w:numId="15">
+  <w:num w:numId="15" w16cid:durableId="930358823">
     <w:abstractNumId w:val="2"/>
   </w:num>
-  <w:num w:numId="16">
+  <w:num w:numId="16" w16cid:durableId="241381790">
     <w:abstractNumId w:val="10"/>
   </w:num>
-  <w:num w:numId="17">
+  <w:num w:numId="17" w16cid:durableId="545878005">
     <w:abstractNumId w:val="11"/>
   </w:num>
-  <w:num w:numId="18">
+  <w:num w:numId="18" w16cid:durableId="1746106271">
     <w:abstractNumId w:val="14"/>
   </w:num>
-  <w:num w:numId="19">
+  <w:num w:numId="19" w16cid:durableId="1382250279">
     <w:abstractNumId w:val="29"/>
   </w:num>
-  <w:num w:numId="20">
+  <w:num w:numId="20" w16cid:durableId="1381242259">
     <w:abstractNumId w:val="7"/>
   </w:num>
-  <w:num w:numId="21">
+  <w:num w:numId="21" w16cid:durableId="1425490363">
     <w:abstractNumId w:val="0"/>
   </w:num>
-  <w:num w:numId="22">
+  <w:num w:numId="22" w16cid:durableId="2026710348">
     <w:abstractNumId w:val="16"/>
   </w:num>
-  <w:num w:numId="23">
+  <w:num w:numId="23" w16cid:durableId="1160195372">
     <w:abstractNumId w:val="25"/>
   </w:num>
-  <w:num w:numId="24">
+  <w:num w:numId="24" w16cid:durableId="764153634">
     <w:abstractNumId w:val="5"/>
   </w:num>
-  <w:num w:numId="25">
+  <w:num w:numId="25" w16cid:durableId="1020623180">
     <w:abstractNumId w:val="13"/>
   </w:num>
-  <w:num w:numId="26">
+  <w:num w:numId="26" w16cid:durableId="1307273296">
     <w:abstractNumId w:val="22"/>
   </w:num>
-  <w:num w:numId="27">
+  <w:num w:numId="27" w16cid:durableId="479157668">
     <w:abstractNumId w:val="4"/>
   </w:num>
-  <w:num w:numId="28">
+  <w:num w:numId="28" w16cid:durableId="376661991">
     <w:abstractNumId w:val="12"/>
   </w:num>
-  <w:num w:numId="29">
+  <w:num w:numId="29" w16cid:durableId="1816141332">
     <w:abstractNumId w:val="15"/>
   </w:num>
-  <w:num w:numId="30">
+  <w:num w:numId="30" w16cid:durableId="649797401">
     <w:abstractNumId w:val="3"/>
   </w:num>
 </w:numbering>
 </file>
 
 <file path=word/styles.xml><?xml version="1.0" encoding="utf-8"?>
-<w:styles xmlns:mc="http://schemas.openxmlformats.org/markup-compatibility/2006" xmlns:r="http://schemas.openxmlformats.org/officeDocument/2006/relationships" xmlns:w="http://schemas.openxmlformats.org/wordprocessingml/2006/main" xmlns:w14="http://schemas.microsoft.com/office/word/2010/wordml" xmlns:w15="http://schemas.microsoft.com/office/word/2012/wordml" xmlns:w16se="http://schemas.microsoft.com/office/word/2015/wordml/symex" mc:Ignorable="w14 w15 w16se">
+<w:styles xmlns:mc="http://schemas.openxmlformats.org/markup-compatibility/2006" xmlns:r="http://schemas.openxmlformats.org/officeDocument/2006/relationships" xmlns:w="http://schemas.openxmlformats.org/wordprocessingml/2006/main" xmlns:w14="http://schemas.microsoft.com/office/word/2010/wordml" xmlns:w15="http://schemas.microsoft.com/office/word/2012/wordml" xmlns:w16cex="http://schemas.microsoft.com/office/word/2018/wordml/cex" xmlns:w16cid="http://schemas.microsoft.com/office/word/2016/wordml/cid" xmlns:w16="http://schemas.microsoft.com/office/word/2018/wordml" xmlns:w16du="http://schemas.microsoft.com/office/word/2023/wordml/word16du" xmlns:w16sdtdh="http://schemas.microsoft.com/office/word/2020/wordml/sdtdatahash" xmlns:w16sdtfl="http://schemas.microsoft.com/office/word/2024/wordml/sdtformatlock" xmlns:w16se="http://schemas.microsoft.com/office/word/2015/wordml/symex" mc:Ignorable="w14 w15 w16se w16cid w16 w16cex w16sdtdh w16sdtfl w16du">
   <w:docDefaults>
     <w:rPrDefault>
       <w:rPr>
@@ -15475,7 +14274,7 @@
       </w:pPr>
     </w:pPrDefault>
   </w:docDefaults>
-  <w:latentStyles w:defLockedState="0" w:defUIPriority="99" w:defSemiHidden="0" w:defUnhideWhenUsed="0" w:defQFormat="0" w:count="371">
+  <w:latentStyles w:defLockedState="0" w:defUIPriority="99" w:defSemiHidden="0" w:defUnhideWhenUsed="0" w:defQFormat="0" w:count="376">
     <w:lsdException w:name="Normal" w:uiPriority="0" w:qFormat="1"/>
     <w:lsdException w:name="heading 1" w:uiPriority="9" w:qFormat="1"/>
     <w:lsdException w:name="heading 2" w:semiHidden="1" w:uiPriority="9" w:unhideWhenUsed="1" w:qFormat="1"/>
@@ -15847,6 +14646,11 @@
     <w:lsdException w:name="List Table 5 Dark Accent 6" w:uiPriority="50"/>
     <w:lsdException w:name="List Table 6 Colorful Accent 6" w:uiPriority="51"/>
     <w:lsdException w:name="List Table 7 Colorful Accent 6" w:uiPriority="52"/>
+    <w:lsdException w:name="Mention" w:semiHidden="1" w:unhideWhenUsed="1"/>
+    <w:lsdException w:name="Smart Hyperlink" w:semiHidden="1" w:unhideWhenUsed="1"/>
+    <w:lsdException w:name="Hashtag" w:semiHidden="1" w:unhideWhenUsed="1"/>
+    <w:lsdException w:name="Unresolved Mention" w:semiHidden="1" w:unhideWhenUsed="1"/>
+    <w:lsdException w:name="Smart Link" w:semiHidden="1" w:unhideWhenUsed="1"/>
   </w:latentStyles>
   <w:style w:type="paragraph" w:default="1" w:styleId="Normal">
     <w:name w:val="Normal"/>
@@ -15920,7 +14724,6 @@
   <w:style w:type="character" w:default="1" w:styleId="Fuentedeprrafopredeter">
     <w:name w:val="Default Paragraph Font"/>
     <w:uiPriority w:val="1"/>
-    <w:semiHidden/>
     <w:unhideWhenUsed/>
   </w:style>
   <w:style w:type="table" w:default="1" w:styleId="Tablanormal">
@@ -16227,6 +15030,18 @@
       <w:ind w:left="440"/>
     </w:pPr>
   </w:style>
+  <w:style w:type="character" w:styleId="Mencinsinresolver">
+    <w:name w:val="Unresolved Mention"/>
+    <w:basedOn w:val="Fuentedeprrafopredeter"/>
+    <w:uiPriority w:val="99"/>
+    <w:semiHidden/>
+    <w:unhideWhenUsed/>
+    <w:rsid w:val="00CE3A23"/>
+    <w:rPr>
+      <w:color w:val="605E5C"/>
+      <w:shd w:val="clear" w:color="auto" w:fill="E1DFDD"/>
+    </w:rPr>
+  </w:style>
 </w:styles>
 </file>
 

</xml_diff>